<commit_message>
updated notes for Feature Identity and Federation
</commit_message>
<xml_diff>
--- a/The AWS Certified Solutions Architect Professional Exam.docx
+++ b/The AWS Certified Solutions Architect Professional Exam.docx
@@ -481,6 +481,7 @@
       </w:pPr>
       <w:r>
         <w:rPr>
+          <w:noProof/>
           <w:sz w:val="28"/>
           <w:szCs w:val="28"/>
         </w:rPr>
@@ -776,6 +777,7 @@
         <w:rPr>
           <w:b/>
           <w:bCs/>
+          <w:noProof/>
           <w:sz w:val="28"/>
           <w:szCs w:val="28"/>
         </w:rPr>
@@ -836,6 +838,7 @@
         <w:rPr>
           <w:b/>
           <w:bCs/>
+          <w:noProof/>
           <w:sz w:val="28"/>
           <w:szCs w:val="28"/>
         </w:rPr>
@@ -967,6 +970,7 @@
         <w:rPr>
           <w:b/>
           <w:bCs/>
+          <w:noProof/>
           <w:sz w:val="28"/>
           <w:szCs w:val="28"/>
         </w:rPr>
@@ -1006,29 +1010,1898 @@
           </wp:inline>
         </w:drawing>
       </w:r>
+    </w:p>
+    <w:p>
+      <w:pPr>
+        <w:rPr>
+          <w:b/>
+          <w:bCs/>
+          <w:sz w:val="28"/>
+          <w:szCs w:val="28"/>
+        </w:rPr>
+      </w:pPr>
+      <w:r>
+        <w:rPr>
+          <w:b/>
+          <w:bCs/>
+          <w:sz w:val="28"/>
+          <w:szCs w:val="28"/>
+        </w:rPr>
+        <w:t>Providing Access to Third Parties</w:t>
+      </w:r>
+    </w:p>
+    <w:p>
+      <w:pPr>
+        <w:pStyle w:val="ListParagraph"/>
+        <w:numPr>
+          <w:ilvl w:val="0"/>
+          <w:numId w:val="6"/>
+        </w:numPr>
+        <w:rPr>
+          <w:sz w:val="28"/>
+          <w:szCs w:val="28"/>
+        </w:rPr>
+      </w:pPr>
+      <w:r>
+        <w:rPr>
+          <w:sz w:val="28"/>
+          <w:szCs w:val="28"/>
+        </w:rPr>
+        <w:t xml:space="preserve">Zone of Trust- Accounts </w:t>
+      </w:r>
+      <w:proofErr w:type="gramStart"/>
+      <w:r>
+        <w:rPr>
+          <w:sz w:val="28"/>
+          <w:szCs w:val="28"/>
+        </w:rPr>
+        <w:t>with in</w:t>
+      </w:r>
+      <w:proofErr w:type="gramEnd"/>
+      <w:r>
+        <w:rPr>
+          <w:sz w:val="28"/>
+          <w:szCs w:val="28"/>
+        </w:rPr>
+        <w:t xml:space="preserve"> Organization</w:t>
+      </w:r>
+    </w:p>
+    <w:p>
+      <w:pPr>
+        <w:pStyle w:val="ListParagraph"/>
+        <w:numPr>
+          <w:ilvl w:val="0"/>
+          <w:numId w:val="6"/>
+        </w:numPr>
+        <w:rPr>
+          <w:sz w:val="28"/>
+          <w:szCs w:val="28"/>
+        </w:rPr>
+      </w:pPr>
+      <w:r>
+        <w:rPr>
+          <w:sz w:val="28"/>
+          <w:szCs w:val="28"/>
+        </w:rPr>
+        <w:t>Outside Zone of Trust – 3 Parties</w:t>
+      </w:r>
+    </w:p>
+    <w:p>
+      <w:pPr>
+        <w:pStyle w:val="ListParagraph"/>
+        <w:numPr>
+          <w:ilvl w:val="0"/>
+          <w:numId w:val="6"/>
+        </w:numPr>
+        <w:rPr>
+          <w:sz w:val="28"/>
+          <w:szCs w:val="28"/>
+        </w:rPr>
+      </w:pPr>
+      <w:r>
+        <w:rPr>
+          <w:sz w:val="28"/>
+          <w:szCs w:val="28"/>
+        </w:rPr>
+        <w:t>IAM Analyzers are used to identify the resources that are exposed.</w:t>
+      </w:r>
+    </w:p>
+    <w:p>
+      <w:pPr>
+        <w:pStyle w:val="ListParagraph"/>
+        <w:numPr>
+          <w:ilvl w:val="1"/>
+          <w:numId w:val="6"/>
+        </w:numPr>
+        <w:rPr>
+          <w:sz w:val="28"/>
+          <w:szCs w:val="28"/>
+          <w:highlight w:val="yellow"/>
+        </w:rPr>
+      </w:pPr>
+      <w:r>
+        <w:rPr>
+          <w:sz w:val="28"/>
+          <w:szCs w:val="28"/>
+          <w:highlight w:val="yellow"/>
+        </w:rPr>
+        <w:t>External ID</w:t>
+      </w:r>
+      <w:r>
+        <w:rPr>
+          <w:sz w:val="28"/>
+          <w:szCs w:val="28"/>
+          <w:highlight w:val="yellow"/>
+        </w:rPr>
+        <w:t xml:space="preserve"> – Secret between you and 3 Party</w:t>
+      </w:r>
+    </w:p>
+    <w:p>
+      <w:pPr>
+        <w:pStyle w:val="ListParagraph"/>
+        <w:ind w:left="2160"/>
+        <w:rPr>
+          <w:sz w:val="28"/>
+          <w:szCs w:val="28"/>
+          <w:highlight w:val="yellow"/>
+        </w:rPr>
+      </w:pPr>
+    </w:p>
+    <w:p>
+      <w:pPr>
+        <w:pStyle w:val="ListParagraph"/>
+        <w:jc w:val="both"/>
+        <w:rPr>
+          <w:sz w:val="28"/>
+          <w:szCs w:val="28"/>
+        </w:rPr>
+      </w:pPr>
+      <w:r>
+        <w:rPr>
+          <w:sz w:val="28"/>
+          <w:szCs w:val="28"/>
+        </w:rPr>
+        <w:lastRenderedPageBreak/>
+        <w:t xml:space="preserve"> </w:t>
+      </w:r>
+      <w:r>
+        <w:rPr>
+          <w:sz w:val="28"/>
+          <w:szCs w:val="28"/>
+        </w:rPr>
+        <w:drawing>
+          <wp:inline distT="0" distB="0" distL="0" distR="0" wp14:anchorId="172DC56D" wp14:editId="2876E162">
+            <wp:extent cx="5943600" cy="3421380"/>
+            <wp:effectExtent l="0" t="0" r="0" b="7620"/>
+            <wp:docPr id="5" name="Picture 5"/>
+            <wp:cNvGraphicFramePr>
+              <a:graphicFrameLocks xmlns:a="http://schemas.openxmlformats.org/drawingml/2006/main" noChangeAspect="1"/>
+            </wp:cNvGraphicFramePr>
+            <a:graphic xmlns:a="http://schemas.openxmlformats.org/drawingml/2006/main">
+              <a:graphicData uri="http://schemas.openxmlformats.org/drawingml/2006/picture">
+                <pic:pic xmlns:pic="http://schemas.openxmlformats.org/drawingml/2006/picture">
+                  <pic:nvPicPr>
+                    <pic:cNvPr id="1" name=""/>
+                    <pic:cNvPicPr/>
+                  </pic:nvPicPr>
+                  <pic:blipFill>
+                    <a:blip r:embed="rId12"/>
+                    <a:stretch>
+                      <a:fillRect/>
+                    </a:stretch>
+                  </pic:blipFill>
+                  <pic:spPr>
+                    <a:xfrm>
+                      <a:off x="0" y="0"/>
+                      <a:ext cx="5943600" cy="3421380"/>
+                    </a:xfrm>
+                    <a:prstGeom prst="rect">
+                      <a:avLst/>
+                    </a:prstGeom>
+                  </pic:spPr>
+                </pic:pic>
+              </a:graphicData>
+            </a:graphic>
+          </wp:inline>
+        </w:drawing>
+      </w:r>
+    </w:p>
+    <w:p>
+      <w:pPr>
+        <w:pStyle w:val="ListParagraph"/>
+        <w:jc w:val="both"/>
+        <w:rPr>
+          <w:sz w:val="28"/>
+          <w:szCs w:val="28"/>
+        </w:rPr>
+      </w:pPr>
+    </w:p>
+    <w:p>
+      <w:pPr>
+        <w:pStyle w:val="ListParagraph"/>
+        <w:jc w:val="both"/>
+        <w:rPr>
+          <w:sz w:val="28"/>
+          <w:szCs w:val="28"/>
+        </w:rPr>
+      </w:pPr>
+    </w:p>
+    <w:p>
+      <w:pPr>
+        <w:pStyle w:val="ListParagraph"/>
+        <w:jc w:val="both"/>
+        <w:rPr>
+          <w:b/>
+          <w:bCs/>
+          <w:sz w:val="28"/>
+          <w:szCs w:val="28"/>
+          <w:highlight w:val="yellow"/>
+        </w:rPr>
+      </w:pPr>
+      <w:r>
+        <w:rPr>
+          <w:b/>
+          <w:bCs/>
+          <w:sz w:val="28"/>
+          <w:szCs w:val="28"/>
+          <w:highlight w:val="yellow"/>
+        </w:rPr>
+        <w:t>Identity Federation in AWS</w:t>
+      </w:r>
+    </w:p>
+    <w:p>
+      <w:pPr>
+        <w:pStyle w:val="ListParagraph"/>
+        <w:numPr>
+          <w:ilvl w:val="0"/>
+          <w:numId w:val="7"/>
+        </w:numPr>
+        <w:jc w:val="both"/>
+        <w:rPr>
+          <w:sz w:val="28"/>
+          <w:szCs w:val="28"/>
+          <w:highlight w:val="yellow"/>
+        </w:rPr>
+      </w:pPr>
+      <w:r>
+        <w:rPr>
+          <w:sz w:val="28"/>
+          <w:szCs w:val="28"/>
+          <w:highlight w:val="yellow"/>
+        </w:rPr>
+        <w:t>Federations</w:t>
+      </w:r>
+      <w:r>
+        <w:rPr>
+          <w:sz w:val="28"/>
+          <w:szCs w:val="28"/>
+          <w:highlight w:val="yellow"/>
+        </w:rPr>
+        <w:t xml:space="preserve"> allows users that are outside the AWS account allow to access the resources by providing them access roles</w:t>
+      </w:r>
+    </w:p>
+    <w:p>
+      <w:pPr>
+        <w:pStyle w:val="ListParagraph"/>
+        <w:numPr>
+          <w:ilvl w:val="0"/>
+          <w:numId w:val="7"/>
+        </w:numPr>
+        <w:jc w:val="both"/>
+        <w:rPr>
+          <w:sz w:val="28"/>
+          <w:szCs w:val="28"/>
+          <w:highlight w:val="yellow"/>
+        </w:rPr>
+      </w:pPr>
+      <w:r>
+        <w:rPr>
+          <w:sz w:val="28"/>
+          <w:szCs w:val="28"/>
+          <w:highlight w:val="yellow"/>
+        </w:rPr>
+        <w:t>Federations can have of Multiple flavors</w:t>
+      </w:r>
+    </w:p>
+    <w:p>
+      <w:pPr>
+        <w:pStyle w:val="ListParagraph"/>
+        <w:numPr>
+          <w:ilvl w:val="1"/>
+          <w:numId w:val="7"/>
+        </w:numPr>
+        <w:jc w:val="both"/>
+        <w:rPr>
+          <w:sz w:val="28"/>
+          <w:szCs w:val="28"/>
+          <w:highlight w:val="yellow"/>
+        </w:rPr>
+      </w:pPr>
+      <w:r>
+        <w:rPr>
+          <w:sz w:val="28"/>
+          <w:szCs w:val="28"/>
+          <w:highlight w:val="yellow"/>
+        </w:rPr>
+        <w:t>SAML 2.0</w:t>
+      </w:r>
+    </w:p>
+    <w:p>
+      <w:pPr>
+        <w:pStyle w:val="ListParagraph"/>
+        <w:numPr>
+          <w:ilvl w:val="1"/>
+          <w:numId w:val="7"/>
+        </w:numPr>
+        <w:jc w:val="both"/>
+        <w:rPr>
+          <w:sz w:val="28"/>
+          <w:szCs w:val="28"/>
+          <w:highlight w:val="yellow"/>
+        </w:rPr>
+      </w:pPr>
+      <w:r>
+        <w:rPr>
+          <w:sz w:val="28"/>
+          <w:szCs w:val="28"/>
+          <w:highlight w:val="yellow"/>
+        </w:rPr>
+        <w:t>Custom Identity Broker</w:t>
+      </w:r>
+    </w:p>
+    <w:p>
+      <w:pPr>
+        <w:pStyle w:val="ListParagraph"/>
+        <w:numPr>
+          <w:ilvl w:val="1"/>
+          <w:numId w:val="7"/>
+        </w:numPr>
+        <w:jc w:val="both"/>
+        <w:rPr>
+          <w:sz w:val="28"/>
+          <w:szCs w:val="28"/>
+          <w:highlight w:val="yellow"/>
+        </w:rPr>
+      </w:pPr>
+      <w:r>
+        <w:rPr>
+          <w:sz w:val="28"/>
+          <w:szCs w:val="28"/>
+          <w:highlight w:val="yellow"/>
+        </w:rPr>
+        <w:t>Web Identity Federation with Amazon Cognito</w:t>
+      </w:r>
+    </w:p>
+    <w:p>
+      <w:pPr>
+        <w:pStyle w:val="ListParagraph"/>
+        <w:numPr>
+          <w:ilvl w:val="1"/>
+          <w:numId w:val="7"/>
+        </w:numPr>
+        <w:jc w:val="both"/>
+        <w:rPr>
+          <w:sz w:val="28"/>
+          <w:szCs w:val="28"/>
+          <w:highlight w:val="yellow"/>
+        </w:rPr>
+      </w:pPr>
+      <w:r>
+        <w:rPr>
+          <w:sz w:val="28"/>
+          <w:szCs w:val="28"/>
+          <w:highlight w:val="yellow"/>
+        </w:rPr>
+        <w:t>Web Identity Federation without Amazon Cognito</w:t>
+      </w:r>
+    </w:p>
+    <w:p>
+      <w:pPr>
+        <w:pStyle w:val="ListParagraph"/>
+        <w:numPr>
+          <w:ilvl w:val="1"/>
+          <w:numId w:val="7"/>
+        </w:numPr>
+        <w:jc w:val="both"/>
+        <w:rPr>
+          <w:sz w:val="28"/>
+          <w:szCs w:val="28"/>
+          <w:highlight w:val="yellow"/>
+        </w:rPr>
+      </w:pPr>
+      <w:r>
+        <w:rPr>
+          <w:sz w:val="28"/>
+          <w:szCs w:val="28"/>
+          <w:highlight w:val="yellow"/>
+        </w:rPr>
+        <w:t>Single Sign on</w:t>
+      </w:r>
+    </w:p>
+    <w:p>
+      <w:pPr>
+        <w:pStyle w:val="ListParagraph"/>
+        <w:numPr>
+          <w:ilvl w:val="1"/>
+          <w:numId w:val="7"/>
+        </w:numPr>
+        <w:jc w:val="both"/>
+        <w:rPr>
+          <w:sz w:val="28"/>
+          <w:szCs w:val="28"/>
+          <w:highlight w:val="yellow"/>
+        </w:rPr>
+      </w:pPr>
+      <w:r>
+        <w:rPr>
+          <w:sz w:val="28"/>
+          <w:szCs w:val="28"/>
+          <w:highlight w:val="yellow"/>
+        </w:rPr>
+        <w:t>Non-SAML with AWS Microsoft AD</w:t>
+      </w:r>
+    </w:p>
+    <w:p>
+      <w:pPr>
+        <w:pStyle w:val="ListParagraph"/>
+        <w:numPr>
+          <w:ilvl w:val="0"/>
+          <w:numId w:val="7"/>
+        </w:numPr>
+        <w:jc w:val="both"/>
+        <w:rPr>
+          <w:sz w:val="28"/>
+          <w:szCs w:val="28"/>
+          <w:highlight w:val="yellow"/>
+        </w:rPr>
+      </w:pPr>
+      <w:r>
+        <w:rPr>
+          <w:sz w:val="28"/>
+          <w:szCs w:val="28"/>
+          <w:highlight w:val="yellow"/>
+        </w:rPr>
+        <w:t xml:space="preserve">Using </w:t>
+      </w:r>
+      <w:proofErr w:type="gramStart"/>
+      <w:r>
+        <w:rPr>
+          <w:sz w:val="28"/>
+          <w:szCs w:val="28"/>
+          <w:highlight w:val="yellow"/>
+        </w:rPr>
+        <w:t>Federation</w:t>
+      </w:r>
+      <w:proofErr w:type="gramEnd"/>
+      <w:r>
+        <w:rPr>
+          <w:sz w:val="28"/>
+          <w:szCs w:val="28"/>
+          <w:highlight w:val="yellow"/>
+        </w:rPr>
+        <w:t xml:space="preserve"> you don’t need to create a IAM users</w:t>
+      </w:r>
+    </w:p>
+    <w:p>
+      <w:pPr>
+        <w:jc w:val="both"/>
+        <w:rPr>
+          <w:b/>
+          <w:bCs/>
+          <w:sz w:val="28"/>
+          <w:szCs w:val="28"/>
+          <w:highlight w:val="yellow"/>
+        </w:rPr>
+      </w:pPr>
+      <w:r>
+        <w:rPr>
+          <w:b/>
+          <w:bCs/>
+          <w:sz w:val="28"/>
+          <w:szCs w:val="28"/>
+          <w:highlight w:val="yellow"/>
+        </w:rPr>
+        <w:t xml:space="preserve">SAML 2.0 </w:t>
+      </w:r>
+      <w:r>
+        <w:rPr>
+          <w:b/>
+          <w:bCs/>
+          <w:sz w:val="28"/>
+          <w:szCs w:val="28"/>
+          <w:highlight w:val="yellow"/>
+        </w:rPr>
+        <w:t>–</w:t>
+      </w:r>
+      <w:r>
+        <w:rPr>
+          <w:b/>
+          <w:bCs/>
+          <w:sz w:val="28"/>
+          <w:szCs w:val="28"/>
+          <w:highlight w:val="yellow"/>
+        </w:rPr>
+        <w:t xml:space="preserve"> </w:t>
+      </w:r>
+    </w:p>
+    <w:p>
+      <w:pPr>
+        <w:pStyle w:val="ListParagraph"/>
+        <w:numPr>
+          <w:ilvl w:val="0"/>
+          <w:numId w:val="8"/>
+        </w:numPr>
+        <w:jc w:val="both"/>
+        <w:rPr>
+          <w:b/>
+          <w:bCs/>
+          <w:sz w:val="28"/>
+          <w:szCs w:val="28"/>
+          <w:highlight w:val="yellow"/>
+        </w:rPr>
+      </w:pPr>
+      <w:r>
+        <w:rPr>
+          <w:sz w:val="28"/>
+          <w:szCs w:val="28"/>
+          <w:highlight w:val="yellow"/>
+        </w:rPr>
+        <w:t>To integrate AD/ADFS with AWS</w:t>
+      </w:r>
+    </w:p>
+    <w:p>
+      <w:pPr>
+        <w:pStyle w:val="ListParagraph"/>
+        <w:numPr>
+          <w:ilvl w:val="0"/>
+          <w:numId w:val="8"/>
+        </w:numPr>
+        <w:jc w:val="both"/>
+        <w:rPr>
+          <w:b/>
+          <w:bCs/>
+          <w:sz w:val="28"/>
+          <w:szCs w:val="28"/>
+          <w:highlight w:val="yellow"/>
+        </w:rPr>
+      </w:pPr>
+      <w:r>
+        <w:rPr>
+          <w:sz w:val="28"/>
+          <w:szCs w:val="28"/>
+          <w:highlight w:val="yellow"/>
+        </w:rPr>
+        <w:t>Provides Access to AWS Console or CLI</w:t>
+      </w:r>
+    </w:p>
+    <w:p>
+      <w:pPr>
+        <w:pStyle w:val="ListParagraph"/>
+        <w:numPr>
+          <w:ilvl w:val="0"/>
+          <w:numId w:val="8"/>
+        </w:numPr>
+        <w:jc w:val="both"/>
+        <w:rPr>
+          <w:b/>
+          <w:bCs/>
+          <w:sz w:val="28"/>
+          <w:szCs w:val="28"/>
+          <w:highlight w:val="yellow"/>
+        </w:rPr>
+      </w:pPr>
+      <w:r>
+        <w:rPr>
+          <w:sz w:val="28"/>
+          <w:szCs w:val="28"/>
+          <w:highlight w:val="yellow"/>
+        </w:rPr>
+        <w:t>No need to re create an IAM user for each of our employee.</w:t>
+      </w:r>
+    </w:p>
+    <w:p>
+      <w:pPr>
+        <w:pStyle w:val="ListParagraph"/>
+        <w:numPr>
+          <w:ilvl w:val="0"/>
+          <w:numId w:val="8"/>
+        </w:numPr>
+        <w:jc w:val="both"/>
+        <w:rPr>
+          <w:b/>
+          <w:bCs/>
+          <w:sz w:val="28"/>
+          <w:szCs w:val="28"/>
+          <w:highlight w:val="yellow"/>
+        </w:rPr>
+      </w:pPr>
+    </w:p>
+    <w:p>
+      <w:pPr>
+        <w:jc w:val="both"/>
+        <w:rPr>
+          <w:b/>
+          <w:bCs/>
+          <w:sz w:val="28"/>
+          <w:szCs w:val="28"/>
+          <w:highlight w:val="yellow"/>
+        </w:rPr>
+      </w:pPr>
+      <w:r>
+        <w:rPr>
+          <w:b/>
+          <w:bCs/>
+          <w:sz w:val="28"/>
+          <w:szCs w:val="28"/>
+          <w:highlight w:val="yellow"/>
+        </w:rPr>
+        <w:lastRenderedPageBreak/>
+        <w:t>Custom Identity Broker:</w:t>
+      </w:r>
+    </w:p>
+    <w:p>
+      <w:pPr>
+        <w:pStyle w:val="ListParagraph"/>
+        <w:numPr>
+          <w:ilvl w:val="0"/>
+          <w:numId w:val="9"/>
+        </w:numPr>
+        <w:jc w:val="both"/>
+        <w:rPr>
+          <w:sz w:val="28"/>
+          <w:szCs w:val="28"/>
+        </w:rPr>
+      </w:pPr>
+      <w:r>
+        <w:rPr>
+          <w:sz w:val="28"/>
+          <w:szCs w:val="28"/>
+        </w:rPr>
+        <w:t>In this case its custom identity broker that communicates with STS service to get temporary credentials to access AWS console or Resources</w:t>
+      </w:r>
+    </w:p>
+    <w:p>
+      <w:pPr>
+        <w:pStyle w:val="ListParagraph"/>
+        <w:numPr>
+          <w:ilvl w:val="0"/>
+          <w:numId w:val="9"/>
+        </w:numPr>
+        <w:jc w:val="both"/>
+        <w:rPr>
+          <w:sz w:val="28"/>
+          <w:szCs w:val="28"/>
+          <w:highlight w:val="yellow"/>
+        </w:rPr>
+      </w:pPr>
+      <w:r>
+        <w:rPr>
+          <w:sz w:val="28"/>
+          <w:szCs w:val="28"/>
+          <w:highlight w:val="yellow"/>
+        </w:rPr>
+        <w:t xml:space="preserve">Note: This </w:t>
+      </w:r>
+      <w:r>
+        <w:rPr>
+          <w:sz w:val="28"/>
+          <w:szCs w:val="28"/>
+          <w:highlight w:val="yellow"/>
+        </w:rPr>
+        <w:t>must</w:t>
+      </w:r>
+      <w:r>
+        <w:rPr>
+          <w:sz w:val="28"/>
+          <w:szCs w:val="28"/>
+          <w:highlight w:val="yellow"/>
+        </w:rPr>
+        <w:t xml:space="preserve"> be used only if you don’t have backend that is compatible with SAML 2.0</w:t>
+      </w:r>
+    </w:p>
+    <w:p>
+      <w:pPr>
+        <w:jc w:val="both"/>
+        <w:rPr>
+          <w:b/>
+          <w:bCs/>
+          <w:sz w:val="28"/>
+          <w:szCs w:val="28"/>
+        </w:rPr>
+      </w:pPr>
+      <w:r>
+        <w:rPr>
+          <w:b/>
+          <w:bCs/>
+          <w:sz w:val="28"/>
+          <w:szCs w:val="28"/>
+        </w:rPr>
+        <w:t>Web Identity Federation:</w:t>
+      </w:r>
+    </w:p>
+    <w:p>
+      <w:pPr>
+        <w:pStyle w:val="ListParagraph"/>
+        <w:numPr>
+          <w:ilvl w:val="0"/>
+          <w:numId w:val="10"/>
+        </w:numPr>
+        <w:jc w:val="both"/>
+        <w:rPr>
+          <w:sz w:val="28"/>
+          <w:szCs w:val="28"/>
+        </w:rPr>
+      </w:pPr>
+      <w:r>
+        <w:rPr>
+          <w:sz w:val="28"/>
+          <w:szCs w:val="28"/>
+        </w:rPr>
+        <w:t>Not recommended way by AWS</w:t>
+      </w:r>
+    </w:p>
+    <w:p>
+      <w:pPr>
+        <w:ind w:firstLine="360"/>
+        <w:jc w:val="both"/>
+        <w:rPr>
+          <w:b/>
+          <w:bCs/>
+          <w:sz w:val="28"/>
+          <w:szCs w:val="28"/>
+        </w:rPr>
+      </w:pPr>
+      <w:r>
+        <w:rPr>
+          <w:b/>
+          <w:bCs/>
+          <w:sz w:val="28"/>
+          <w:szCs w:val="28"/>
+        </w:rPr>
+        <w:t>Cognito benefits</w:t>
+      </w:r>
+      <w:r>
+        <w:rPr>
+          <w:b/>
+          <w:bCs/>
+          <w:sz w:val="28"/>
+          <w:szCs w:val="28"/>
+        </w:rPr>
+        <w:t>:</w:t>
+      </w:r>
+    </w:p>
+    <w:p>
+      <w:pPr>
+        <w:pStyle w:val="ListParagraph"/>
+        <w:numPr>
+          <w:ilvl w:val="0"/>
+          <w:numId w:val="10"/>
+        </w:numPr>
+        <w:jc w:val="both"/>
+        <w:rPr>
+          <w:sz w:val="28"/>
+          <w:szCs w:val="28"/>
+        </w:rPr>
+      </w:pPr>
+      <w:r>
+        <w:rPr>
+          <w:sz w:val="28"/>
+          <w:szCs w:val="28"/>
+        </w:rPr>
+        <w:t>Support for anonymous users</w:t>
+      </w:r>
+    </w:p>
+    <w:p>
+      <w:pPr>
+        <w:pStyle w:val="ListParagraph"/>
+        <w:numPr>
+          <w:ilvl w:val="0"/>
+          <w:numId w:val="10"/>
+        </w:numPr>
+        <w:jc w:val="both"/>
+        <w:rPr>
+          <w:sz w:val="28"/>
+          <w:szCs w:val="28"/>
+        </w:rPr>
+      </w:pPr>
+      <w:r>
+        <w:rPr>
+          <w:sz w:val="28"/>
+          <w:szCs w:val="28"/>
+        </w:rPr>
+        <w:t>Support for MFA</w:t>
+      </w:r>
+    </w:p>
+    <w:p>
+      <w:pPr>
+        <w:pStyle w:val="ListParagraph"/>
+        <w:numPr>
+          <w:ilvl w:val="0"/>
+          <w:numId w:val="10"/>
+        </w:numPr>
+        <w:jc w:val="both"/>
+        <w:rPr>
+          <w:sz w:val="28"/>
+          <w:szCs w:val="28"/>
+        </w:rPr>
+      </w:pPr>
+      <w:r>
+        <w:rPr>
+          <w:sz w:val="28"/>
+          <w:szCs w:val="28"/>
+        </w:rPr>
+        <w:t>Data synchronization</w:t>
+      </w:r>
+    </w:p>
+    <w:p>
+      <w:pPr>
+        <w:ind w:left="360"/>
+        <w:jc w:val="both"/>
+        <w:rPr>
+          <w:sz w:val="28"/>
+          <w:szCs w:val="28"/>
+        </w:rPr>
+      </w:pPr>
+      <w:r>
+        <w:rPr>
+          <w:sz w:val="28"/>
+          <w:szCs w:val="28"/>
+          <w:highlight w:val="yellow"/>
+        </w:rPr>
+        <w:t>Note: In exam if any question related to web Identity Federation is asked solution will be</w:t>
+      </w:r>
+      <w:r>
+        <w:rPr>
+          <w:sz w:val="28"/>
+          <w:szCs w:val="28"/>
+          <w:highlight w:val="yellow"/>
+        </w:rPr>
+        <w:t xml:space="preserve"> with Cognito.</w:t>
+      </w:r>
+      <w:r>
+        <w:rPr>
+          <w:sz w:val="28"/>
+          <w:szCs w:val="28"/>
+        </w:rPr>
+        <w:t xml:space="preserve"> Cognito replaces TVM which is an old way.</w:t>
+      </w:r>
+    </w:p>
+    <w:p>
+      <w:pPr>
+        <w:ind w:left="360"/>
+        <w:jc w:val="both"/>
+        <w:rPr>
+          <w:b/>
+          <w:bCs/>
+          <w:sz w:val="28"/>
+          <w:szCs w:val="28"/>
+        </w:rPr>
+      </w:pPr>
+      <w:r>
+        <w:rPr>
+          <w:b/>
+          <w:bCs/>
+          <w:sz w:val="28"/>
+          <w:szCs w:val="28"/>
+        </w:rPr>
+        <w:t>3 types of AD Services</w:t>
+      </w:r>
+    </w:p>
+    <w:p>
+      <w:pPr>
+        <w:pStyle w:val="ListParagraph"/>
+        <w:numPr>
+          <w:ilvl w:val="0"/>
+          <w:numId w:val="12"/>
+        </w:numPr>
+        <w:jc w:val="both"/>
+        <w:rPr>
+          <w:b/>
+          <w:bCs/>
+          <w:sz w:val="28"/>
+          <w:szCs w:val="28"/>
+          <w:highlight w:val="yellow"/>
+        </w:rPr>
+      </w:pPr>
+      <w:r>
+        <w:rPr>
+          <w:b/>
+          <w:bCs/>
+          <w:sz w:val="28"/>
+          <w:szCs w:val="28"/>
+          <w:highlight w:val="yellow"/>
+        </w:rPr>
+        <w:t>AWS Managed Microsoft AD</w:t>
+      </w:r>
+    </w:p>
+    <w:p>
+      <w:pPr>
+        <w:pStyle w:val="ListParagraph"/>
+        <w:numPr>
+          <w:ilvl w:val="0"/>
+          <w:numId w:val="12"/>
+        </w:numPr>
+        <w:jc w:val="both"/>
+        <w:rPr>
+          <w:b/>
+          <w:bCs/>
+          <w:sz w:val="28"/>
+          <w:szCs w:val="28"/>
+          <w:highlight w:val="yellow"/>
+        </w:rPr>
+      </w:pPr>
+      <w:r>
+        <w:rPr>
+          <w:b/>
+          <w:bCs/>
+          <w:sz w:val="28"/>
+          <w:szCs w:val="28"/>
+          <w:highlight w:val="yellow"/>
+        </w:rPr>
+        <w:t xml:space="preserve">AD Connector – </w:t>
+      </w:r>
+      <w:r>
+        <w:rPr>
+          <w:sz w:val="28"/>
+          <w:szCs w:val="28"/>
+          <w:highlight w:val="yellow"/>
+        </w:rPr>
+        <w:t>Proxy to redirect to on prem AD, no caching capability, doesn’t work with SQL server, manages users solely on prem</w:t>
+      </w:r>
+    </w:p>
+    <w:p>
+      <w:pPr>
+        <w:pStyle w:val="ListParagraph"/>
+        <w:numPr>
+          <w:ilvl w:val="0"/>
+          <w:numId w:val="12"/>
+        </w:numPr>
+        <w:jc w:val="both"/>
+        <w:rPr>
+          <w:sz w:val="28"/>
+          <w:szCs w:val="28"/>
+          <w:highlight w:val="yellow"/>
+        </w:rPr>
+      </w:pPr>
+      <w:r>
+        <w:rPr>
+          <w:b/>
+          <w:bCs/>
+          <w:sz w:val="28"/>
+          <w:szCs w:val="28"/>
+          <w:highlight w:val="yellow"/>
+        </w:rPr>
+        <w:t xml:space="preserve">Simple AD – </w:t>
+      </w:r>
+      <w:r>
+        <w:rPr>
+          <w:sz w:val="28"/>
+          <w:szCs w:val="28"/>
+          <w:highlight w:val="yellow"/>
+        </w:rPr>
+        <w:t>inexpensive</w:t>
+      </w:r>
+      <w:r>
+        <w:rPr>
+          <w:b/>
+          <w:bCs/>
+          <w:sz w:val="28"/>
+          <w:szCs w:val="28"/>
+          <w:highlight w:val="yellow"/>
+        </w:rPr>
+        <w:t>,</w:t>
+      </w:r>
+      <w:r>
+        <w:rPr>
+          <w:b/>
+          <w:bCs/>
+          <w:sz w:val="28"/>
+          <w:szCs w:val="28"/>
+          <w:highlight w:val="yellow"/>
+        </w:rPr>
+        <w:t xml:space="preserve"> </w:t>
+      </w:r>
+      <w:r>
+        <w:rPr>
+          <w:sz w:val="28"/>
+          <w:szCs w:val="28"/>
+          <w:highlight w:val="yellow"/>
+        </w:rPr>
+        <w:t>low scale</w:t>
+      </w:r>
+      <w:r>
+        <w:rPr>
+          <w:b/>
+          <w:bCs/>
+          <w:sz w:val="28"/>
+          <w:szCs w:val="28"/>
+          <w:highlight w:val="yellow"/>
+        </w:rPr>
+        <w:t xml:space="preserve">, </w:t>
+      </w:r>
+      <w:r>
+        <w:rPr>
+          <w:sz w:val="28"/>
+          <w:szCs w:val="28"/>
+          <w:highlight w:val="yellow"/>
+        </w:rPr>
+        <w:t>basic AD or LDAP compatible,</w:t>
+      </w:r>
+      <w:r>
+        <w:rPr>
+          <w:b/>
+          <w:bCs/>
+          <w:sz w:val="28"/>
+          <w:szCs w:val="28"/>
+          <w:highlight w:val="yellow"/>
+        </w:rPr>
+        <w:t xml:space="preserve"> </w:t>
+      </w:r>
+      <w:r>
+        <w:rPr>
+          <w:sz w:val="28"/>
+          <w:szCs w:val="28"/>
+          <w:highlight w:val="yellow"/>
+        </w:rPr>
+        <w:t>doesn’t support</w:t>
+      </w:r>
+      <w:r>
+        <w:rPr>
+          <w:b/>
+          <w:bCs/>
+          <w:sz w:val="28"/>
+          <w:szCs w:val="28"/>
+          <w:highlight w:val="yellow"/>
+        </w:rPr>
+        <w:t xml:space="preserve"> (MFA, </w:t>
+      </w:r>
+      <w:proofErr w:type="gramStart"/>
+      <w:r>
+        <w:rPr>
+          <w:b/>
+          <w:bCs/>
+          <w:sz w:val="28"/>
+          <w:szCs w:val="28"/>
+          <w:highlight w:val="yellow"/>
+        </w:rPr>
+        <w:t xml:space="preserve">RDS </w:t>
+      </w:r>
+      <w:r>
+        <w:rPr>
+          <w:b/>
+          <w:bCs/>
+          <w:sz w:val="28"/>
+          <w:szCs w:val="28"/>
+          <w:highlight w:val="yellow"/>
+        </w:rPr>
+        <w:t xml:space="preserve"> </w:t>
+      </w:r>
+      <w:r>
+        <w:rPr>
+          <w:b/>
+          <w:bCs/>
+          <w:sz w:val="28"/>
+          <w:szCs w:val="28"/>
+          <w:highlight w:val="yellow"/>
+        </w:rPr>
+        <w:t>SQL</w:t>
+      </w:r>
+      <w:proofErr w:type="gramEnd"/>
+      <w:r>
+        <w:rPr>
+          <w:b/>
+          <w:bCs/>
+          <w:sz w:val="28"/>
+          <w:szCs w:val="28"/>
+          <w:highlight w:val="yellow"/>
+        </w:rPr>
+        <w:t xml:space="preserve"> Server, AWS SSO),</w:t>
+      </w:r>
+      <w:r>
+        <w:rPr>
+          <w:sz w:val="28"/>
+          <w:szCs w:val="28"/>
+          <w:highlight w:val="yellow"/>
+        </w:rPr>
+        <w:t xml:space="preserve"> </w:t>
+      </w:r>
+      <w:r>
+        <w:rPr>
+          <w:sz w:val="28"/>
+          <w:szCs w:val="28"/>
+          <w:highlight w:val="yellow"/>
+        </w:rPr>
+        <w:t>can</w:t>
+      </w:r>
+      <w:r>
+        <w:rPr>
+          <w:sz w:val="28"/>
+          <w:szCs w:val="28"/>
+          <w:highlight w:val="yellow"/>
+        </w:rPr>
+        <w:t>’</w:t>
+      </w:r>
+      <w:r>
+        <w:rPr>
+          <w:sz w:val="28"/>
+          <w:szCs w:val="28"/>
+          <w:highlight w:val="yellow"/>
+        </w:rPr>
+        <w:t>t</w:t>
+      </w:r>
+      <w:r>
+        <w:rPr>
+          <w:sz w:val="28"/>
+          <w:szCs w:val="28"/>
+          <w:highlight w:val="yellow"/>
+        </w:rPr>
+        <w:t xml:space="preserve"> be joined with on prem AD</w:t>
+      </w:r>
+    </w:p>
+    <w:p>
+      <w:pPr>
+        <w:ind w:left="360"/>
+        <w:jc w:val="both"/>
+        <w:rPr>
+          <w:b/>
+          <w:bCs/>
+          <w:sz w:val="28"/>
+          <w:szCs w:val="28"/>
+        </w:rPr>
+      </w:pPr>
+      <w:r>
+        <w:rPr>
+          <w:b/>
+          <w:bCs/>
+          <w:sz w:val="28"/>
+          <w:szCs w:val="28"/>
+        </w:rPr>
+        <w:t>AWS Managed Microsoft AD DC (Direct Connect)</w:t>
+      </w:r>
+      <w:r>
+        <w:rPr>
+          <w:b/>
+          <w:bCs/>
+          <w:sz w:val="28"/>
+          <w:szCs w:val="28"/>
+        </w:rPr>
+        <w:t>:</w:t>
+      </w:r>
+    </w:p>
+    <w:p>
+      <w:pPr>
+        <w:ind w:left="360"/>
+        <w:jc w:val="both"/>
+        <w:rPr>
+          <w:sz w:val="28"/>
+          <w:szCs w:val="28"/>
+        </w:rPr>
+      </w:pPr>
+      <w:r>
+        <w:rPr>
+          <w:b/>
+          <w:bCs/>
+          <w:sz w:val="28"/>
+          <w:szCs w:val="28"/>
+        </w:rPr>
+        <w:tab/>
+      </w:r>
+      <w:r>
+        <w:rPr>
+          <w:sz w:val="28"/>
+          <w:szCs w:val="28"/>
+        </w:rPr>
+        <w:t>On prem AD and AWS managed AD can be either connected using Direct Connect (DX)or VPN Connection</w:t>
+      </w:r>
+    </w:p>
+    <w:p>
+      <w:pPr>
+        <w:pStyle w:val="ListParagraph"/>
+        <w:numPr>
+          <w:ilvl w:val="0"/>
+          <w:numId w:val="11"/>
+        </w:numPr>
+        <w:jc w:val="both"/>
+        <w:rPr>
+          <w:sz w:val="28"/>
+          <w:szCs w:val="28"/>
+        </w:rPr>
+      </w:pPr>
+      <w:r>
+        <w:rPr>
+          <w:sz w:val="28"/>
+          <w:szCs w:val="28"/>
+        </w:rPr>
+        <w:t>One</w:t>
+      </w:r>
+      <w:r>
+        <w:rPr>
+          <w:sz w:val="28"/>
+          <w:szCs w:val="28"/>
+        </w:rPr>
+        <w:t>-w</w:t>
+      </w:r>
+      <w:r>
+        <w:rPr>
+          <w:sz w:val="28"/>
+          <w:szCs w:val="28"/>
+        </w:rPr>
+        <w:t xml:space="preserve">ay Trust – AWS to </w:t>
+      </w:r>
+      <w:proofErr w:type="gramStart"/>
+      <w:r>
+        <w:rPr>
+          <w:sz w:val="28"/>
+          <w:szCs w:val="28"/>
+        </w:rPr>
+        <w:t>On</w:t>
+      </w:r>
+      <w:proofErr w:type="gramEnd"/>
+      <w:r>
+        <w:rPr>
+          <w:sz w:val="28"/>
+          <w:szCs w:val="28"/>
+        </w:rPr>
+        <w:t xml:space="preserve"> prem</w:t>
+      </w:r>
+    </w:p>
+    <w:p>
+      <w:pPr>
+        <w:pStyle w:val="ListParagraph"/>
+        <w:numPr>
+          <w:ilvl w:val="0"/>
+          <w:numId w:val="11"/>
+        </w:numPr>
+        <w:jc w:val="both"/>
+        <w:rPr>
+          <w:sz w:val="28"/>
+          <w:szCs w:val="28"/>
+        </w:rPr>
+      </w:pPr>
+      <w:r>
+        <w:rPr>
+          <w:sz w:val="28"/>
+          <w:szCs w:val="28"/>
+        </w:rPr>
+        <w:t>One-way</w:t>
+      </w:r>
+      <w:r>
+        <w:rPr>
+          <w:sz w:val="28"/>
+          <w:szCs w:val="28"/>
+        </w:rPr>
+        <w:t xml:space="preserve"> Trust – On prem to AWS</w:t>
+      </w:r>
+    </w:p>
+    <w:p>
+      <w:pPr>
+        <w:pStyle w:val="ListParagraph"/>
+        <w:numPr>
+          <w:ilvl w:val="0"/>
+          <w:numId w:val="11"/>
+        </w:numPr>
+        <w:jc w:val="both"/>
+        <w:rPr>
+          <w:sz w:val="28"/>
+          <w:szCs w:val="28"/>
+        </w:rPr>
+      </w:pPr>
+      <w:r>
+        <w:rPr>
+          <w:sz w:val="28"/>
+          <w:szCs w:val="28"/>
+        </w:rPr>
+        <w:t>Two-way</w:t>
+      </w:r>
+      <w:r>
+        <w:rPr>
+          <w:sz w:val="28"/>
+          <w:szCs w:val="28"/>
+        </w:rPr>
+        <w:t xml:space="preserve"> forest trust – On prem to AWS and Vice versa</w:t>
+      </w:r>
+    </w:p>
+    <w:p>
+      <w:pPr>
+        <w:pStyle w:val="ListParagraph"/>
+        <w:numPr>
+          <w:ilvl w:val="1"/>
+          <w:numId w:val="11"/>
+        </w:numPr>
+        <w:jc w:val="both"/>
+        <w:rPr>
+          <w:sz w:val="28"/>
+          <w:szCs w:val="28"/>
+        </w:rPr>
+      </w:pPr>
+      <w:r>
+        <w:rPr>
+          <w:sz w:val="28"/>
+          <w:szCs w:val="28"/>
+        </w:rPr>
+        <w:t>Forest trust is different than synchronization and replication is not supported.</w:t>
+      </w:r>
+    </w:p>
+    <w:p>
+      <w:pPr>
+        <w:jc w:val="both"/>
+        <w:rPr>
+          <w:b/>
+          <w:bCs/>
+          <w:sz w:val="28"/>
+          <w:szCs w:val="28"/>
+        </w:rPr>
+      </w:pPr>
+    </w:p>
+    <w:p>
+      <w:pPr>
+        <w:jc w:val="both"/>
+        <w:rPr>
+          <w:b/>
+          <w:bCs/>
+          <w:sz w:val="28"/>
+          <w:szCs w:val="28"/>
+        </w:rPr>
+      </w:pPr>
+      <w:r>
+        <w:rPr>
+          <w:b/>
+          <w:bCs/>
+          <w:sz w:val="28"/>
+          <w:szCs w:val="28"/>
+        </w:rPr>
+        <w:lastRenderedPageBreak/>
+        <w:t>AWS Organizations:</w:t>
+      </w:r>
+    </w:p>
+    <w:p>
+      <w:pPr>
+        <w:jc w:val="both"/>
+        <w:rPr>
+          <w:sz w:val="28"/>
+          <w:szCs w:val="28"/>
+          <w:highlight w:val="yellow"/>
+        </w:rPr>
+      </w:pPr>
+      <w:r>
+        <w:rPr>
+          <w:b/>
+          <w:bCs/>
+          <w:sz w:val="28"/>
+          <w:szCs w:val="28"/>
+        </w:rPr>
+        <w:tab/>
+      </w:r>
+      <w:r>
+        <w:rPr>
+          <w:sz w:val="28"/>
+          <w:szCs w:val="28"/>
+        </w:rPr>
+        <w:t xml:space="preserve"> </w:t>
+      </w:r>
+      <w:r>
+        <w:rPr>
+          <w:sz w:val="28"/>
+          <w:szCs w:val="28"/>
+          <w:highlight w:val="yellow"/>
+        </w:rPr>
+        <w:t>2 types of features Consolidated Billing Feature, All Features (Default)</w:t>
+      </w:r>
+    </w:p>
+    <w:p>
+      <w:pPr>
+        <w:pStyle w:val="ListParagraph"/>
+        <w:numPr>
+          <w:ilvl w:val="0"/>
+          <w:numId w:val="13"/>
+        </w:numPr>
+        <w:jc w:val="both"/>
+        <w:rPr>
+          <w:sz w:val="28"/>
+          <w:szCs w:val="28"/>
+          <w:highlight w:val="yellow"/>
+        </w:rPr>
+      </w:pPr>
+      <w:r>
+        <w:rPr>
+          <w:sz w:val="28"/>
+          <w:szCs w:val="28"/>
+          <w:highlight w:val="yellow"/>
+        </w:rPr>
+        <w:t xml:space="preserve">SCP- </w:t>
+      </w:r>
+      <w:r>
+        <w:rPr>
+          <w:sz w:val="28"/>
+          <w:szCs w:val="28"/>
+          <w:highlight w:val="yellow"/>
+        </w:rPr>
+        <w:t>S</w:t>
+      </w:r>
+      <w:r>
+        <w:rPr>
+          <w:sz w:val="28"/>
+          <w:szCs w:val="28"/>
+          <w:highlight w:val="yellow"/>
+        </w:rPr>
+        <w:t xml:space="preserve">ervice </w:t>
+      </w:r>
+      <w:r>
+        <w:rPr>
+          <w:sz w:val="28"/>
+          <w:szCs w:val="28"/>
+          <w:highlight w:val="yellow"/>
+        </w:rPr>
+        <w:t>C</w:t>
+      </w:r>
+      <w:r>
+        <w:rPr>
+          <w:sz w:val="28"/>
+          <w:szCs w:val="28"/>
+          <w:highlight w:val="yellow"/>
+        </w:rPr>
+        <w:t xml:space="preserve">ontrol </w:t>
+      </w:r>
+      <w:r>
+        <w:rPr>
+          <w:sz w:val="28"/>
+          <w:szCs w:val="28"/>
+          <w:highlight w:val="yellow"/>
+        </w:rPr>
+        <w:t>P</w:t>
+      </w:r>
+      <w:r>
+        <w:rPr>
+          <w:sz w:val="28"/>
+          <w:szCs w:val="28"/>
+          <w:highlight w:val="yellow"/>
+        </w:rPr>
+        <w:t>olicy</w:t>
+      </w:r>
+    </w:p>
+    <w:p>
+      <w:pPr>
+        <w:pStyle w:val="ListParagraph"/>
+        <w:numPr>
+          <w:ilvl w:val="0"/>
+          <w:numId w:val="13"/>
+        </w:numPr>
+        <w:jc w:val="both"/>
+        <w:rPr>
+          <w:sz w:val="28"/>
+          <w:szCs w:val="28"/>
+          <w:highlight w:val="yellow"/>
+        </w:rPr>
+      </w:pPr>
+      <w:r>
+        <w:rPr>
+          <w:sz w:val="28"/>
+          <w:szCs w:val="28"/>
+          <w:highlight w:val="yellow"/>
+        </w:rPr>
+        <w:t>Can’t switch to Consolidated Billing Feature once you choose All Features.</w:t>
+      </w:r>
+    </w:p>
+    <w:p>
+      <w:pPr>
+        <w:jc w:val="both"/>
+        <w:rPr>
+          <w:sz w:val="28"/>
+          <w:szCs w:val="28"/>
+          <w:highlight w:val="yellow"/>
+        </w:rPr>
+      </w:pPr>
+    </w:p>
+    <w:p>
+      <w:pPr>
+        <w:jc w:val="both"/>
+        <w:rPr>
+          <w:sz w:val="28"/>
+          <w:szCs w:val="28"/>
+        </w:rPr>
+      </w:pPr>
+      <w:r>
+        <w:rPr>
+          <w:sz w:val="28"/>
+          <w:szCs w:val="28"/>
+        </w:rPr>
+        <w:t xml:space="preserve">Service </w:t>
+      </w:r>
+      <w:r>
+        <w:rPr>
+          <w:sz w:val="28"/>
+          <w:szCs w:val="28"/>
+        </w:rPr>
+        <w:t>Control Policies: (SCP)</w:t>
+      </w:r>
+    </w:p>
+    <w:p>
+      <w:pPr>
+        <w:pStyle w:val="ListParagraph"/>
+        <w:numPr>
+          <w:ilvl w:val="0"/>
+          <w:numId w:val="14"/>
+        </w:numPr>
+        <w:jc w:val="both"/>
+        <w:rPr>
+          <w:sz w:val="28"/>
+          <w:szCs w:val="28"/>
+        </w:rPr>
+      </w:pPr>
+      <w:r>
+        <w:rPr>
+          <w:sz w:val="28"/>
+          <w:szCs w:val="28"/>
+        </w:rPr>
+        <w:t>Whitelist or blacklist IAM actions</w:t>
+      </w:r>
+    </w:p>
+    <w:p>
+      <w:pPr>
+        <w:pStyle w:val="ListParagraph"/>
+        <w:numPr>
+          <w:ilvl w:val="0"/>
+          <w:numId w:val="14"/>
+        </w:numPr>
+        <w:jc w:val="both"/>
+        <w:rPr>
+          <w:sz w:val="28"/>
+          <w:szCs w:val="28"/>
+        </w:rPr>
+      </w:pPr>
+      <w:r>
+        <w:rPr>
+          <w:sz w:val="28"/>
+          <w:szCs w:val="28"/>
+        </w:rPr>
+        <w:t>SCP must have an explicit Allow (does not allow anything by default)</w:t>
+      </w:r>
+    </w:p>
+    <w:p>
+      <w:pPr>
+        <w:pStyle w:val="ListParagraph"/>
+        <w:numPr>
+          <w:ilvl w:val="0"/>
+          <w:numId w:val="14"/>
+        </w:numPr>
+        <w:jc w:val="both"/>
+        <w:rPr>
+          <w:sz w:val="28"/>
+          <w:szCs w:val="28"/>
+        </w:rPr>
+      </w:pPr>
+      <w:r>
+        <w:rPr>
+          <w:sz w:val="28"/>
+          <w:szCs w:val="28"/>
+        </w:rPr>
+        <w:t>Use cases:</w:t>
+      </w:r>
+    </w:p>
+    <w:p>
+      <w:pPr>
+        <w:pStyle w:val="ListParagraph"/>
+        <w:numPr>
+          <w:ilvl w:val="1"/>
+          <w:numId w:val="14"/>
+        </w:numPr>
+        <w:jc w:val="both"/>
+        <w:rPr>
+          <w:sz w:val="28"/>
+          <w:szCs w:val="28"/>
+        </w:rPr>
+      </w:pPr>
+      <w:r>
+        <w:rPr>
+          <w:sz w:val="28"/>
+          <w:szCs w:val="28"/>
+        </w:rPr>
+        <w:t>Restrict access to certain service.</w:t>
+      </w:r>
+    </w:p>
+    <w:p>
+      <w:pPr>
+        <w:pStyle w:val="ListParagraph"/>
+        <w:numPr>
+          <w:ilvl w:val="1"/>
+          <w:numId w:val="14"/>
+        </w:numPr>
+        <w:jc w:val="both"/>
+        <w:rPr>
+          <w:sz w:val="28"/>
+          <w:szCs w:val="28"/>
+        </w:rPr>
+      </w:pPr>
+      <w:r>
+        <w:rPr>
+          <w:sz w:val="28"/>
+          <w:szCs w:val="28"/>
+        </w:rPr>
+        <w:t xml:space="preserve">Enforce Payment card </w:t>
+      </w:r>
+      <w:proofErr w:type="gramStart"/>
+      <w:r>
+        <w:rPr>
+          <w:sz w:val="28"/>
+          <w:szCs w:val="28"/>
+        </w:rPr>
+        <w:t>industry(</w:t>
+      </w:r>
+      <w:proofErr w:type="gramEnd"/>
+      <w:r>
+        <w:rPr>
+          <w:sz w:val="28"/>
+          <w:szCs w:val="28"/>
+        </w:rPr>
+        <w:t>PCI) compliance by explicitly disabling services.</w:t>
+      </w:r>
+    </w:p>
+    <w:p>
+      <w:pPr>
+        <w:jc w:val="both"/>
+        <w:rPr>
+          <w:sz w:val="28"/>
+          <w:szCs w:val="28"/>
+        </w:rPr>
+      </w:pPr>
+      <w:r>
+        <w:rPr>
+          <w:sz w:val="28"/>
+          <w:szCs w:val="28"/>
+        </w:rPr>
+        <w:drawing>
+          <wp:inline distT="0" distB="0" distL="0" distR="0" wp14:anchorId="784B7A13" wp14:editId="4E32E35E">
+            <wp:extent cx="5943600" cy="3021330"/>
+            <wp:effectExtent l="0" t="0" r="0" b="7620"/>
+            <wp:docPr id="6" name="Picture 6"/>
+            <wp:cNvGraphicFramePr>
+              <a:graphicFrameLocks xmlns:a="http://schemas.openxmlformats.org/drawingml/2006/main" noChangeAspect="1"/>
+            </wp:cNvGraphicFramePr>
+            <a:graphic xmlns:a="http://schemas.openxmlformats.org/drawingml/2006/main">
+              <a:graphicData uri="http://schemas.openxmlformats.org/drawingml/2006/picture">
+                <pic:pic xmlns:pic="http://schemas.openxmlformats.org/drawingml/2006/picture">
+                  <pic:nvPicPr>
+                    <pic:cNvPr id="1" name=""/>
+                    <pic:cNvPicPr/>
+                  </pic:nvPicPr>
+                  <pic:blipFill>
+                    <a:blip r:embed="rId13"/>
+                    <a:stretch>
+                      <a:fillRect/>
+                    </a:stretch>
+                  </pic:blipFill>
+                  <pic:spPr>
+                    <a:xfrm>
+                      <a:off x="0" y="0"/>
+                      <a:ext cx="5943600" cy="3021330"/>
+                    </a:xfrm>
+                    <a:prstGeom prst="rect">
+                      <a:avLst/>
+                    </a:prstGeom>
+                  </pic:spPr>
+                </pic:pic>
+              </a:graphicData>
+            </a:graphic>
+          </wp:inline>
+        </w:drawing>
+      </w:r>
+    </w:p>
+    <w:p>
+      <w:pPr>
+        <w:jc w:val="both"/>
+        <w:rPr>
+          <w:sz w:val="28"/>
+          <w:szCs w:val="28"/>
+        </w:rPr>
+      </w:pPr>
+    </w:p>
+    <w:p>
+      <w:pPr>
+        <w:jc w:val="both"/>
+        <w:rPr>
+          <w:sz w:val="28"/>
+          <w:szCs w:val="28"/>
+        </w:rPr>
+      </w:pPr>
+      <w:r>
+        <w:rPr>
+          <w:sz w:val="28"/>
+          <w:szCs w:val="28"/>
+          <w:highlight w:val="yellow"/>
+        </w:rPr>
+        <w:t>Note: How do you share VPC’s across multiple accounts? – Using RAM (Resource Access Manage)</w:t>
+      </w:r>
+    </w:p>
+    <w:p>
+      <w:pPr>
+        <w:jc w:val="both"/>
+        <w:rPr>
+          <w:sz w:val="28"/>
+          <w:szCs w:val="28"/>
+        </w:rPr>
+      </w:pPr>
+    </w:p>
+    <w:p>
+      <w:pPr>
+        <w:jc w:val="both"/>
+        <w:rPr>
+          <w:b/>
+          <w:bCs/>
+          <w:sz w:val="28"/>
+          <w:szCs w:val="28"/>
+        </w:rPr>
+      </w:pPr>
+    </w:p>
+    <w:p>
+      <w:pPr>
+        <w:jc w:val="both"/>
+        <w:rPr>
+          <w:b/>
+          <w:bCs/>
+          <w:sz w:val="28"/>
+          <w:szCs w:val="28"/>
+        </w:rPr>
+      </w:pPr>
+      <w:r>
+        <w:rPr>
+          <w:b/>
+          <w:bCs/>
+          <w:sz w:val="28"/>
+          <w:szCs w:val="28"/>
+        </w:rPr>
+        <w:lastRenderedPageBreak/>
+        <w:t>AWS Single Sign-On (SSO)</w:t>
+      </w:r>
+      <w:r>
+        <w:rPr>
+          <w:b/>
+          <w:bCs/>
+          <w:sz w:val="28"/>
+          <w:szCs w:val="28"/>
+        </w:rPr>
+        <w:t>:</w:t>
+      </w:r>
+    </w:p>
+    <w:p>
+      <w:pPr>
+        <w:pStyle w:val="ListParagraph"/>
+        <w:numPr>
+          <w:ilvl w:val="0"/>
+          <w:numId w:val="15"/>
+        </w:numPr>
+        <w:jc w:val="both"/>
+        <w:rPr>
+          <w:sz w:val="28"/>
+          <w:szCs w:val="28"/>
+          <w:highlight w:val="yellow"/>
+        </w:rPr>
+      </w:pPr>
+      <w:r>
+        <w:rPr>
+          <w:sz w:val="28"/>
+          <w:szCs w:val="28"/>
+          <w:highlight w:val="yellow"/>
+        </w:rPr>
+        <w:t>Centrally manage single Sign</w:t>
+      </w:r>
+      <w:r>
+        <w:rPr>
+          <w:sz w:val="28"/>
+          <w:szCs w:val="28"/>
+          <w:highlight w:val="yellow"/>
+        </w:rPr>
+        <w:t>-on to access multiple accounts and 3</w:t>
+      </w:r>
+      <w:r>
+        <w:rPr>
+          <w:sz w:val="28"/>
+          <w:szCs w:val="28"/>
+          <w:highlight w:val="yellow"/>
+          <w:vertAlign w:val="superscript"/>
+        </w:rPr>
+        <w:t>rd</w:t>
+      </w:r>
+      <w:r>
+        <w:rPr>
+          <w:sz w:val="28"/>
+          <w:szCs w:val="28"/>
+          <w:highlight w:val="yellow"/>
+        </w:rPr>
+        <w:t xml:space="preserve"> party business applications.</w:t>
+      </w:r>
+    </w:p>
+    <w:p>
+      <w:pPr>
+        <w:pStyle w:val="ListParagraph"/>
+        <w:numPr>
+          <w:ilvl w:val="0"/>
+          <w:numId w:val="15"/>
+        </w:numPr>
+        <w:jc w:val="both"/>
+        <w:rPr>
+          <w:sz w:val="28"/>
+          <w:szCs w:val="28"/>
+          <w:highlight w:val="yellow"/>
+        </w:rPr>
+      </w:pPr>
+      <w:r>
+        <w:rPr>
+          <w:sz w:val="28"/>
+          <w:szCs w:val="28"/>
+          <w:highlight w:val="yellow"/>
+        </w:rPr>
+        <w:t>Integrated with AWS organizations, On-prem AD</w:t>
+      </w:r>
+    </w:p>
+    <w:p>
+      <w:pPr>
+        <w:pStyle w:val="ListParagraph"/>
+        <w:numPr>
+          <w:ilvl w:val="0"/>
+          <w:numId w:val="15"/>
+        </w:numPr>
+        <w:jc w:val="both"/>
+        <w:rPr>
+          <w:sz w:val="28"/>
+          <w:szCs w:val="28"/>
+          <w:highlight w:val="yellow"/>
+        </w:rPr>
+      </w:pPr>
+      <w:r>
+        <w:rPr>
+          <w:sz w:val="28"/>
+          <w:szCs w:val="28"/>
+          <w:highlight w:val="yellow"/>
+        </w:rPr>
+        <w:t>Centralized Auditing with Cloud Trail.</w:t>
+      </w:r>
+    </w:p>
+    <w:p>
+      <w:pPr>
+        <w:pStyle w:val="ListParagraph"/>
+        <w:numPr>
+          <w:ilvl w:val="0"/>
+          <w:numId w:val="15"/>
+        </w:numPr>
+        <w:jc w:val="both"/>
+        <w:rPr>
+          <w:sz w:val="28"/>
+          <w:szCs w:val="28"/>
+          <w:highlight w:val="yellow"/>
+        </w:rPr>
+      </w:pPr>
+      <w:r>
+        <w:rPr>
+          <w:sz w:val="28"/>
+          <w:szCs w:val="28"/>
+          <w:highlight w:val="yellow"/>
+        </w:rPr>
+        <w:t xml:space="preserve">Centralized Permission Management. </w:t>
+      </w:r>
+    </w:p>
+    <w:p>
+      <w:pPr>
+        <w:jc w:val="both"/>
+        <w:rPr>
+          <w:b/>
+          <w:bCs/>
+          <w:sz w:val="28"/>
+          <w:szCs w:val="28"/>
+        </w:rPr>
+      </w:pPr>
+    </w:p>
+    <w:p>
+      <w:pPr>
+        <w:jc w:val="both"/>
+        <w:rPr>
+          <w:b/>
+          <w:bCs/>
+          <w:sz w:val="28"/>
+          <w:szCs w:val="28"/>
+        </w:rPr>
+      </w:pPr>
       <w:bookmarkStart w:id="2" w:name="_GoBack"/>
       <w:bookmarkEnd w:id="2"/>
-    </w:p>
-    <w:p>
-      <w:pPr>
-        <w:pStyle w:val="ListParagraph"/>
-        <w:rPr>
-          <w:b/>
-          <w:bCs/>
-          <w:sz w:val="28"/>
-          <w:szCs w:val="28"/>
-        </w:rPr>
-      </w:pPr>
-    </w:p>
-    <w:p>
-      <w:pPr>
-        <w:rPr>
-          <w:b/>
-          <w:bCs/>
-          <w:sz w:val="28"/>
-          <w:szCs w:val="28"/>
-        </w:rPr>
-      </w:pPr>
     </w:p>
     <w:sectPr>
       <w:pgSz w:w="12240" w:h="15840"/>
@@ -1099,6 +2972,345 @@
 <file path=word/numbering.xml><?xml version="1.0" encoding="utf-8"?>
 <w:numbering xmlns:wpc="http://schemas.microsoft.com/office/word/2010/wordprocessingCanvas" xmlns:cx="http://schemas.microsoft.com/office/drawing/2014/chartex" xmlns:cx1="http://schemas.microsoft.com/office/drawing/2015/9/8/chartex" xmlns:cx2="http://schemas.microsoft.com/office/drawing/2015/10/21/chartex" xmlns:cx3="http://schemas.microsoft.com/office/drawing/2016/5/9/chartex" xmlns:cx4="http://schemas.microsoft.com/office/drawing/2016/5/10/chartex" xmlns:cx5="http://schemas.microsoft.com/office/drawing/2016/5/11/chartex" xmlns:cx6="http://schemas.microsoft.com/office/drawing/2016/5/12/chartex" xmlns:cx7="http://schemas.microsoft.com/office/drawing/2016/5/13/chartex" xmlns:cx8="http://schemas.microsoft.com/office/drawing/2016/5/14/chartex" xmlns:mc="http://schemas.openxmlformats.org/markup-compatibility/2006" xmlns:aink="http://schemas.microsoft.com/office/drawing/2016/ink" xmlns:am3d="http://schemas.microsoft.com/office/drawing/2017/model3d" xmlns:o="urn:schemas-microsoft-com:office:office" xmlns:r="http://schemas.openxmlformats.org/officeDocument/2006/relationships" xmlns:m="http://schemas.openxmlformats.org/officeDocument/2006/math" xmlns:v="urn:schemas-microsoft-com:vml" xmlns:wp14="http://schemas.microsoft.com/office/word/2010/wordprocessingDrawing" xmlns:wp="http://schemas.openxmlformats.org/drawingml/2006/wordprocessingDrawing" xmlns:w10="urn:schemas-microsoft-com:office:word" xmlns:w="http://schemas.openxmlformats.org/wordprocessingml/2006/main" xmlns:w14="http://schemas.microsoft.com/office/word/2010/wordml" xmlns:w15="http://schemas.microsoft.com/office/word/2012/wordml" xmlns:w16cid="http://schemas.microsoft.com/office/word/2016/wordml/cid" xmlns:w16se="http://schemas.microsoft.com/office/word/2015/wordml/symex" xmlns:wpg="http://schemas.microsoft.com/office/word/2010/wordprocessingGroup" xmlns:wpi="http://schemas.microsoft.com/office/word/2010/wordprocessingInk" xmlns:wne="http://schemas.microsoft.com/office/word/2006/wordml" xmlns:wps="http://schemas.microsoft.com/office/word/2010/wordprocessingShape" mc:Ignorable="w14 w15 w16se w16cid wp14">
   <w:abstractNum w:abstractNumId="0" w15:restartNumberingAfterBreak="0">
+    <w:nsid w:val="09066CED"/>
+    <w:multiLevelType w:val="hybridMultilevel"/>
+    <w:tmpl w:val="61E279CC"/>
+    <w:lvl w:ilvl="0" w:tplc="04090003">
+      <w:start w:val="1"/>
+      <w:numFmt w:val="bullet"/>
+      <w:lvlText w:val="o"/>
+      <w:lvlJc w:val="left"/>
+      <w:pPr>
+        <w:ind w:left="720" w:hanging="360"/>
+      </w:pPr>
+      <w:rPr>
+        <w:rFonts w:ascii="Courier New" w:hAnsi="Courier New" w:cs="Courier New" w:hint="default"/>
+      </w:rPr>
+    </w:lvl>
+    <w:lvl w:ilvl="1" w:tplc="04090003" w:tentative="1">
+      <w:start w:val="1"/>
+      <w:numFmt w:val="bullet"/>
+      <w:lvlText w:val="o"/>
+      <w:lvlJc w:val="left"/>
+      <w:pPr>
+        <w:ind w:left="1440" w:hanging="360"/>
+      </w:pPr>
+      <w:rPr>
+        <w:rFonts w:ascii="Courier New" w:hAnsi="Courier New" w:cs="Courier New" w:hint="default"/>
+      </w:rPr>
+    </w:lvl>
+    <w:lvl w:ilvl="2" w:tplc="04090005" w:tentative="1">
+      <w:start w:val="1"/>
+      <w:numFmt w:val="bullet"/>
+      <w:lvlText w:val=""/>
+      <w:lvlJc w:val="left"/>
+      <w:pPr>
+        <w:ind w:left="2160" w:hanging="360"/>
+      </w:pPr>
+      <w:rPr>
+        <w:rFonts w:ascii="Wingdings" w:hAnsi="Wingdings" w:hint="default"/>
+      </w:rPr>
+    </w:lvl>
+    <w:lvl w:ilvl="3" w:tplc="04090001" w:tentative="1">
+      <w:start w:val="1"/>
+      <w:numFmt w:val="bullet"/>
+      <w:lvlText w:val=""/>
+      <w:lvlJc w:val="left"/>
+      <w:pPr>
+        <w:ind w:left="2880" w:hanging="360"/>
+      </w:pPr>
+      <w:rPr>
+        <w:rFonts w:ascii="Symbol" w:hAnsi="Symbol" w:hint="default"/>
+      </w:rPr>
+    </w:lvl>
+    <w:lvl w:ilvl="4" w:tplc="04090003" w:tentative="1">
+      <w:start w:val="1"/>
+      <w:numFmt w:val="bullet"/>
+      <w:lvlText w:val="o"/>
+      <w:lvlJc w:val="left"/>
+      <w:pPr>
+        <w:ind w:left="3600" w:hanging="360"/>
+      </w:pPr>
+      <w:rPr>
+        <w:rFonts w:ascii="Courier New" w:hAnsi="Courier New" w:cs="Courier New" w:hint="default"/>
+      </w:rPr>
+    </w:lvl>
+    <w:lvl w:ilvl="5" w:tplc="04090005" w:tentative="1">
+      <w:start w:val="1"/>
+      <w:numFmt w:val="bullet"/>
+      <w:lvlText w:val=""/>
+      <w:lvlJc w:val="left"/>
+      <w:pPr>
+        <w:ind w:left="4320" w:hanging="360"/>
+      </w:pPr>
+      <w:rPr>
+        <w:rFonts w:ascii="Wingdings" w:hAnsi="Wingdings" w:hint="default"/>
+      </w:rPr>
+    </w:lvl>
+    <w:lvl w:ilvl="6" w:tplc="04090001" w:tentative="1">
+      <w:start w:val="1"/>
+      <w:numFmt w:val="bullet"/>
+      <w:lvlText w:val=""/>
+      <w:lvlJc w:val="left"/>
+      <w:pPr>
+        <w:ind w:left="5040" w:hanging="360"/>
+      </w:pPr>
+      <w:rPr>
+        <w:rFonts w:ascii="Symbol" w:hAnsi="Symbol" w:hint="default"/>
+      </w:rPr>
+    </w:lvl>
+    <w:lvl w:ilvl="7" w:tplc="04090003" w:tentative="1">
+      <w:start w:val="1"/>
+      <w:numFmt w:val="bullet"/>
+      <w:lvlText w:val="o"/>
+      <w:lvlJc w:val="left"/>
+      <w:pPr>
+        <w:ind w:left="5760" w:hanging="360"/>
+      </w:pPr>
+      <w:rPr>
+        <w:rFonts w:ascii="Courier New" w:hAnsi="Courier New" w:cs="Courier New" w:hint="default"/>
+      </w:rPr>
+    </w:lvl>
+    <w:lvl w:ilvl="8" w:tplc="04090005" w:tentative="1">
+      <w:start w:val="1"/>
+      <w:numFmt w:val="bullet"/>
+      <w:lvlText w:val=""/>
+      <w:lvlJc w:val="left"/>
+      <w:pPr>
+        <w:ind w:left="6480" w:hanging="360"/>
+      </w:pPr>
+      <w:rPr>
+        <w:rFonts w:ascii="Wingdings" w:hAnsi="Wingdings" w:hint="default"/>
+      </w:rPr>
+    </w:lvl>
+  </w:abstractNum>
+  <w:abstractNum w:abstractNumId="1" w15:restartNumberingAfterBreak="0">
+    <w:nsid w:val="1730302F"/>
+    <w:multiLevelType w:val="hybridMultilevel"/>
+    <w:tmpl w:val="95AEE142"/>
+    <w:lvl w:ilvl="0" w:tplc="04090003">
+      <w:start w:val="1"/>
+      <w:numFmt w:val="bullet"/>
+      <w:lvlText w:val="o"/>
+      <w:lvlJc w:val="left"/>
+      <w:pPr>
+        <w:ind w:left="720" w:hanging="360"/>
+      </w:pPr>
+      <w:rPr>
+        <w:rFonts w:ascii="Courier New" w:hAnsi="Courier New" w:cs="Courier New" w:hint="default"/>
+      </w:rPr>
+    </w:lvl>
+    <w:lvl w:ilvl="1" w:tplc="04090003" w:tentative="1">
+      <w:start w:val="1"/>
+      <w:numFmt w:val="bullet"/>
+      <w:lvlText w:val="o"/>
+      <w:lvlJc w:val="left"/>
+      <w:pPr>
+        <w:ind w:left="1440" w:hanging="360"/>
+      </w:pPr>
+      <w:rPr>
+        <w:rFonts w:ascii="Courier New" w:hAnsi="Courier New" w:cs="Courier New" w:hint="default"/>
+      </w:rPr>
+    </w:lvl>
+    <w:lvl w:ilvl="2" w:tplc="04090005" w:tentative="1">
+      <w:start w:val="1"/>
+      <w:numFmt w:val="bullet"/>
+      <w:lvlText w:val=""/>
+      <w:lvlJc w:val="left"/>
+      <w:pPr>
+        <w:ind w:left="2160" w:hanging="360"/>
+      </w:pPr>
+      <w:rPr>
+        <w:rFonts w:ascii="Wingdings" w:hAnsi="Wingdings" w:hint="default"/>
+      </w:rPr>
+    </w:lvl>
+    <w:lvl w:ilvl="3" w:tplc="04090001" w:tentative="1">
+      <w:start w:val="1"/>
+      <w:numFmt w:val="bullet"/>
+      <w:lvlText w:val=""/>
+      <w:lvlJc w:val="left"/>
+      <w:pPr>
+        <w:ind w:left="2880" w:hanging="360"/>
+      </w:pPr>
+      <w:rPr>
+        <w:rFonts w:ascii="Symbol" w:hAnsi="Symbol" w:hint="default"/>
+      </w:rPr>
+    </w:lvl>
+    <w:lvl w:ilvl="4" w:tplc="04090003" w:tentative="1">
+      <w:start w:val="1"/>
+      <w:numFmt w:val="bullet"/>
+      <w:lvlText w:val="o"/>
+      <w:lvlJc w:val="left"/>
+      <w:pPr>
+        <w:ind w:left="3600" w:hanging="360"/>
+      </w:pPr>
+      <w:rPr>
+        <w:rFonts w:ascii="Courier New" w:hAnsi="Courier New" w:cs="Courier New" w:hint="default"/>
+      </w:rPr>
+    </w:lvl>
+    <w:lvl w:ilvl="5" w:tplc="04090005" w:tentative="1">
+      <w:start w:val="1"/>
+      <w:numFmt w:val="bullet"/>
+      <w:lvlText w:val=""/>
+      <w:lvlJc w:val="left"/>
+      <w:pPr>
+        <w:ind w:left="4320" w:hanging="360"/>
+      </w:pPr>
+      <w:rPr>
+        <w:rFonts w:ascii="Wingdings" w:hAnsi="Wingdings" w:hint="default"/>
+      </w:rPr>
+    </w:lvl>
+    <w:lvl w:ilvl="6" w:tplc="04090001" w:tentative="1">
+      <w:start w:val="1"/>
+      <w:numFmt w:val="bullet"/>
+      <w:lvlText w:val=""/>
+      <w:lvlJc w:val="left"/>
+      <w:pPr>
+        <w:ind w:left="5040" w:hanging="360"/>
+      </w:pPr>
+      <w:rPr>
+        <w:rFonts w:ascii="Symbol" w:hAnsi="Symbol" w:hint="default"/>
+      </w:rPr>
+    </w:lvl>
+    <w:lvl w:ilvl="7" w:tplc="04090003" w:tentative="1">
+      <w:start w:val="1"/>
+      <w:numFmt w:val="bullet"/>
+      <w:lvlText w:val="o"/>
+      <w:lvlJc w:val="left"/>
+      <w:pPr>
+        <w:ind w:left="5760" w:hanging="360"/>
+      </w:pPr>
+      <w:rPr>
+        <w:rFonts w:ascii="Courier New" w:hAnsi="Courier New" w:cs="Courier New" w:hint="default"/>
+      </w:rPr>
+    </w:lvl>
+    <w:lvl w:ilvl="8" w:tplc="04090005" w:tentative="1">
+      <w:start w:val="1"/>
+      <w:numFmt w:val="bullet"/>
+      <w:lvlText w:val=""/>
+      <w:lvlJc w:val="left"/>
+      <w:pPr>
+        <w:ind w:left="6480" w:hanging="360"/>
+      </w:pPr>
+      <w:rPr>
+        <w:rFonts w:ascii="Wingdings" w:hAnsi="Wingdings" w:hint="default"/>
+      </w:rPr>
+    </w:lvl>
+  </w:abstractNum>
+  <w:abstractNum w:abstractNumId="2" w15:restartNumberingAfterBreak="0">
+    <w:nsid w:val="2075536E"/>
+    <w:multiLevelType w:val="hybridMultilevel"/>
+    <w:tmpl w:val="BA665568"/>
+    <w:lvl w:ilvl="0" w:tplc="04090003">
+      <w:start w:val="1"/>
+      <w:numFmt w:val="bullet"/>
+      <w:lvlText w:val="o"/>
+      <w:lvlJc w:val="left"/>
+      <w:pPr>
+        <w:ind w:left="1440" w:hanging="360"/>
+      </w:pPr>
+      <w:rPr>
+        <w:rFonts w:ascii="Courier New" w:hAnsi="Courier New" w:cs="Courier New" w:hint="default"/>
+      </w:rPr>
+    </w:lvl>
+    <w:lvl w:ilvl="1" w:tplc="04090003" w:tentative="1">
+      <w:start w:val="1"/>
+      <w:numFmt w:val="bullet"/>
+      <w:lvlText w:val="o"/>
+      <w:lvlJc w:val="left"/>
+      <w:pPr>
+        <w:ind w:left="2160" w:hanging="360"/>
+      </w:pPr>
+      <w:rPr>
+        <w:rFonts w:ascii="Courier New" w:hAnsi="Courier New" w:cs="Courier New" w:hint="default"/>
+      </w:rPr>
+    </w:lvl>
+    <w:lvl w:ilvl="2" w:tplc="04090005" w:tentative="1">
+      <w:start w:val="1"/>
+      <w:numFmt w:val="bullet"/>
+      <w:lvlText w:val=""/>
+      <w:lvlJc w:val="left"/>
+      <w:pPr>
+        <w:ind w:left="2880" w:hanging="360"/>
+      </w:pPr>
+      <w:rPr>
+        <w:rFonts w:ascii="Wingdings" w:hAnsi="Wingdings" w:hint="default"/>
+      </w:rPr>
+    </w:lvl>
+    <w:lvl w:ilvl="3" w:tplc="04090001" w:tentative="1">
+      <w:start w:val="1"/>
+      <w:numFmt w:val="bullet"/>
+      <w:lvlText w:val=""/>
+      <w:lvlJc w:val="left"/>
+      <w:pPr>
+        <w:ind w:left="3600" w:hanging="360"/>
+      </w:pPr>
+      <w:rPr>
+        <w:rFonts w:ascii="Symbol" w:hAnsi="Symbol" w:hint="default"/>
+      </w:rPr>
+    </w:lvl>
+    <w:lvl w:ilvl="4" w:tplc="04090003" w:tentative="1">
+      <w:start w:val="1"/>
+      <w:numFmt w:val="bullet"/>
+      <w:lvlText w:val="o"/>
+      <w:lvlJc w:val="left"/>
+      <w:pPr>
+        <w:ind w:left="4320" w:hanging="360"/>
+      </w:pPr>
+      <w:rPr>
+        <w:rFonts w:ascii="Courier New" w:hAnsi="Courier New" w:cs="Courier New" w:hint="default"/>
+      </w:rPr>
+    </w:lvl>
+    <w:lvl w:ilvl="5" w:tplc="04090005" w:tentative="1">
+      <w:start w:val="1"/>
+      <w:numFmt w:val="bullet"/>
+      <w:lvlText w:val=""/>
+      <w:lvlJc w:val="left"/>
+      <w:pPr>
+        <w:ind w:left="5040" w:hanging="360"/>
+      </w:pPr>
+      <w:rPr>
+        <w:rFonts w:ascii="Wingdings" w:hAnsi="Wingdings" w:hint="default"/>
+      </w:rPr>
+    </w:lvl>
+    <w:lvl w:ilvl="6" w:tplc="04090001" w:tentative="1">
+      <w:start w:val="1"/>
+      <w:numFmt w:val="bullet"/>
+      <w:lvlText w:val=""/>
+      <w:lvlJc w:val="left"/>
+      <w:pPr>
+        <w:ind w:left="5760" w:hanging="360"/>
+      </w:pPr>
+      <w:rPr>
+        <w:rFonts w:ascii="Symbol" w:hAnsi="Symbol" w:hint="default"/>
+      </w:rPr>
+    </w:lvl>
+    <w:lvl w:ilvl="7" w:tplc="04090003" w:tentative="1">
+      <w:start w:val="1"/>
+      <w:numFmt w:val="bullet"/>
+      <w:lvlText w:val="o"/>
+      <w:lvlJc w:val="left"/>
+      <w:pPr>
+        <w:ind w:left="6480" w:hanging="360"/>
+      </w:pPr>
+      <w:rPr>
+        <w:rFonts w:ascii="Courier New" w:hAnsi="Courier New" w:cs="Courier New" w:hint="default"/>
+      </w:rPr>
+    </w:lvl>
+    <w:lvl w:ilvl="8" w:tplc="04090005" w:tentative="1">
+      <w:start w:val="1"/>
+      <w:numFmt w:val="bullet"/>
+      <w:lvlText w:val=""/>
+      <w:lvlJc w:val="left"/>
+      <w:pPr>
+        <w:ind w:left="7200" w:hanging="360"/>
+      </w:pPr>
+      <w:rPr>
+        <w:rFonts w:ascii="Wingdings" w:hAnsi="Wingdings" w:hint="default"/>
+      </w:rPr>
+    </w:lvl>
+  </w:abstractNum>
+  <w:abstractNum w:abstractNumId="3" w15:restartNumberingAfterBreak="0">
     <w:nsid w:val="3FE620AB"/>
     <w:multiLevelType w:val="hybridMultilevel"/>
     <w:tmpl w:val="F9721EF2"/>
@@ -1211,7 +3423,7 @@
       </w:rPr>
     </w:lvl>
   </w:abstractNum>
-  <w:abstractNum w:abstractNumId="1" w15:restartNumberingAfterBreak="0">
+  <w:abstractNum w:abstractNumId="4" w15:restartNumberingAfterBreak="0">
     <w:nsid w:val="465D31D5"/>
     <w:multiLevelType w:val="hybridMultilevel"/>
     <w:tmpl w:val="DDD23AB8"/>
@@ -1324,7 +3536,7 @@
       </w:rPr>
     </w:lvl>
   </w:abstractNum>
-  <w:abstractNum w:abstractNumId="2" w15:restartNumberingAfterBreak="0">
+  <w:abstractNum w:abstractNumId="5" w15:restartNumberingAfterBreak="0">
     <w:nsid w:val="46AD2858"/>
     <w:multiLevelType w:val="hybridMultilevel"/>
     <w:tmpl w:val="3FD086EC"/>
@@ -1437,7 +3649,346 @@
       </w:rPr>
     </w:lvl>
   </w:abstractNum>
-  <w:abstractNum w:abstractNumId="3" w15:restartNumberingAfterBreak="0">
+  <w:abstractNum w:abstractNumId="6" w15:restartNumberingAfterBreak="0">
+    <w:nsid w:val="4B094FF9"/>
+    <w:multiLevelType w:val="hybridMultilevel"/>
+    <w:tmpl w:val="B994EFF0"/>
+    <w:lvl w:ilvl="0" w:tplc="04090001">
+      <w:start w:val="1"/>
+      <w:numFmt w:val="bullet"/>
+      <w:lvlText w:val=""/>
+      <w:lvlJc w:val="left"/>
+      <w:pPr>
+        <w:ind w:left="1440" w:hanging="360"/>
+      </w:pPr>
+      <w:rPr>
+        <w:rFonts w:ascii="Symbol" w:hAnsi="Symbol" w:hint="default"/>
+      </w:rPr>
+    </w:lvl>
+    <w:lvl w:ilvl="1" w:tplc="04090003">
+      <w:start w:val="1"/>
+      <w:numFmt w:val="bullet"/>
+      <w:lvlText w:val="o"/>
+      <w:lvlJc w:val="left"/>
+      <w:pPr>
+        <w:ind w:left="2160" w:hanging="360"/>
+      </w:pPr>
+      <w:rPr>
+        <w:rFonts w:ascii="Courier New" w:hAnsi="Courier New" w:cs="Courier New" w:hint="default"/>
+      </w:rPr>
+    </w:lvl>
+    <w:lvl w:ilvl="2" w:tplc="04090005" w:tentative="1">
+      <w:start w:val="1"/>
+      <w:numFmt w:val="bullet"/>
+      <w:lvlText w:val=""/>
+      <w:lvlJc w:val="left"/>
+      <w:pPr>
+        <w:ind w:left="2880" w:hanging="360"/>
+      </w:pPr>
+      <w:rPr>
+        <w:rFonts w:ascii="Wingdings" w:hAnsi="Wingdings" w:hint="default"/>
+      </w:rPr>
+    </w:lvl>
+    <w:lvl w:ilvl="3" w:tplc="04090001" w:tentative="1">
+      <w:start w:val="1"/>
+      <w:numFmt w:val="bullet"/>
+      <w:lvlText w:val=""/>
+      <w:lvlJc w:val="left"/>
+      <w:pPr>
+        <w:ind w:left="3600" w:hanging="360"/>
+      </w:pPr>
+      <w:rPr>
+        <w:rFonts w:ascii="Symbol" w:hAnsi="Symbol" w:hint="default"/>
+      </w:rPr>
+    </w:lvl>
+    <w:lvl w:ilvl="4" w:tplc="04090003" w:tentative="1">
+      <w:start w:val="1"/>
+      <w:numFmt w:val="bullet"/>
+      <w:lvlText w:val="o"/>
+      <w:lvlJc w:val="left"/>
+      <w:pPr>
+        <w:ind w:left="4320" w:hanging="360"/>
+      </w:pPr>
+      <w:rPr>
+        <w:rFonts w:ascii="Courier New" w:hAnsi="Courier New" w:cs="Courier New" w:hint="default"/>
+      </w:rPr>
+    </w:lvl>
+    <w:lvl w:ilvl="5" w:tplc="04090005" w:tentative="1">
+      <w:start w:val="1"/>
+      <w:numFmt w:val="bullet"/>
+      <w:lvlText w:val=""/>
+      <w:lvlJc w:val="left"/>
+      <w:pPr>
+        <w:ind w:left="5040" w:hanging="360"/>
+      </w:pPr>
+      <w:rPr>
+        <w:rFonts w:ascii="Wingdings" w:hAnsi="Wingdings" w:hint="default"/>
+      </w:rPr>
+    </w:lvl>
+    <w:lvl w:ilvl="6" w:tplc="04090001" w:tentative="1">
+      <w:start w:val="1"/>
+      <w:numFmt w:val="bullet"/>
+      <w:lvlText w:val=""/>
+      <w:lvlJc w:val="left"/>
+      <w:pPr>
+        <w:ind w:left="5760" w:hanging="360"/>
+      </w:pPr>
+      <w:rPr>
+        <w:rFonts w:ascii="Symbol" w:hAnsi="Symbol" w:hint="default"/>
+      </w:rPr>
+    </w:lvl>
+    <w:lvl w:ilvl="7" w:tplc="04090003" w:tentative="1">
+      <w:start w:val="1"/>
+      <w:numFmt w:val="bullet"/>
+      <w:lvlText w:val="o"/>
+      <w:lvlJc w:val="left"/>
+      <w:pPr>
+        <w:ind w:left="6480" w:hanging="360"/>
+      </w:pPr>
+      <w:rPr>
+        <w:rFonts w:ascii="Courier New" w:hAnsi="Courier New" w:cs="Courier New" w:hint="default"/>
+      </w:rPr>
+    </w:lvl>
+    <w:lvl w:ilvl="8" w:tplc="04090005" w:tentative="1">
+      <w:start w:val="1"/>
+      <w:numFmt w:val="bullet"/>
+      <w:lvlText w:val=""/>
+      <w:lvlJc w:val="left"/>
+      <w:pPr>
+        <w:ind w:left="7200" w:hanging="360"/>
+      </w:pPr>
+      <w:rPr>
+        <w:rFonts w:ascii="Wingdings" w:hAnsi="Wingdings" w:hint="default"/>
+      </w:rPr>
+    </w:lvl>
+  </w:abstractNum>
+  <w:abstractNum w:abstractNumId="7" w15:restartNumberingAfterBreak="0">
+    <w:nsid w:val="4C495F11"/>
+    <w:multiLevelType w:val="hybridMultilevel"/>
+    <w:tmpl w:val="D486D648"/>
+    <w:lvl w:ilvl="0" w:tplc="04090003">
+      <w:start w:val="1"/>
+      <w:numFmt w:val="bullet"/>
+      <w:lvlText w:val="o"/>
+      <w:lvlJc w:val="left"/>
+      <w:pPr>
+        <w:ind w:left="720" w:hanging="360"/>
+      </w:pPr>
+      <w:rPr>
+        <w:rFonts w:ascii="Courier New" w:hAnsi="Courier New" w:cs="Courier New" w:hint="default"/>
+      </w:rPr>
+    </w:lvl>
+    <w:lvl w:ilvl="1" w:tplc="04090003" w:tentative="1">
+      <w:start w:val="1"/>
+      <w:numFmt w:val="bullet"/>
+      <w:lvlText w:val="o"/>
+      <w:lvlJc w:val="left"/>
+      <w:pPr>
+        <w:ind w:left="1440" w:hanging="360"/>
+      </w:pPr>
+      <w:rPr>
+        <w:rFonts w:ascii="Courier New" w:hAnsi="Courier New" w:cs="Courier New" w:hint="default"/>
+      </w:rPr>
+    </w:lvl>
+    <w:lvl w:ilvl="2" w:tplc="04090005" w:tentative="1">
+      <w:start w:val="1"/>
+      <w:numFmt w:val="bullet"/>
+      <w:lvlText w:val=""/>
+      <w:lvlJc w:val="left"/>
+      <w:pPr>
+        <w:ind w:left="2160" w:hanging="360"/>
+      </w:pPr>
+      <w:rPr>
+        <w:rFonts w:ascii="Wingdings" w:hAnsi="Wingdings" w:hint="default"/>
+      </w:rPr>
+    </w:lvl>
+    <w:lvl w:ilvl="3" w:tplc="04090001" w:tentative="1">
+      <w:start w:val="1"/>
+      <w:numFmt w:val="bullet"/>
+      <w:lvlText w:val=""/>
+      <w:lvlJc w:val="left"/>
+      <w:pPr>
+        <w:ind w:left="2880" w:hanging="360"/>
+      </w:pPr>
+      <w:rPr>
+        <w:rFonts w:ascii="Symbol" w:hAnsi="Symbol" w:hint="default"/>
+      </w:rPr>
+    </w:lvl>
+    <w:lvl w:ilvl="4" w:tplc="04090003" w:tentative="1">
+      <w:start w:val="1"/>
+      <w:numFmt w:val="bullet"/>
+      <w:lvlText w:val="o"/>
+      <w:lvlJc w:val="left"/>
+      <w:pPr>
+        <w:ind w:left="3600" w:hanging="360"/>
+      </w:pPr>
+      <w:rPr>
+        <w:rFonts w:ascii="Courier New" w:hAnsi="Courier New" w:cs="Courier New" w:hint="default"/>
+      </w:rPr>
+    </w:lvl>
+    <w:lvl w:ilvl="5" w:tplc="04090005" w:tentative="1">
+      <w:start w:val="1"/>
+      <w:numFmt w:val="bullet"/>
+      <w:lvlText w:val=""/>
+      <w:lvlJc w:val="left"/>
+      <w:pPr>
+        <w:ind w:left="4320" w:hanging="360"/>
+      </w:pPr>
+      <w:rPr>
+        <w:rFonts w:ascii="Wingdings" w:hAnsi="Wingdings" w:hint="default"/>
+      </w:rPr>
+    </w:lvl>
+    <w:lvl w:ilvl="6" w:tplc="04090001" w:tentative="1">
+      <w:start w:val="1"/>
+      <w:numFmt w:val="bullet"/>
+      <w:lvlText w:val=""/>
+      <w:lvlJc w:val="left"/>
+      <w:pPr>
+        <w:ind w:left="5040" w:hanging="360"/>
+      </w:pPr>
+      <w:rPr>
+        <w:rFonts w:ascii="Symbol" w:hAnsi="Symbol" w:hint="default"/>
+      </w:rPr>
+    </w:lvl>
+    <w:lvl w:ilvl="7" w:tplc="04090003" w:tentative="1">
+      <w:start w:val="1"/>
+      <w:numFmt w:val="bullet"/>
+      <w:lvlText w:val="o"/>
+      <w:lvlJc w:val="left"/>
+      <w:pPr>
+        <w:ind w:left="5760" w:hanging="360"/>
+      </w:pPr>
+      <w:rPr>
+        <w:rFonts w:ascii="Courier New" w:hAnsi="Courier New" w:cs="Courier New" w:hint="default"/>
+      </w:rPr>
+    </w:lvl>
+    <w:lvl w:ilvl="8" w:tplc="04090005" w:tentative="1">
+      <w:start w:val="1"/>
+      <w:numFmt w:val="bullet"/>
+      <w:lvlText w:val=""/>
+      <w:lvlJc w:val="left"/>
+      <w:pPr>
+        <w:ind w:left="6480" w:hanging="360"/>
+      </w:pPr>
+      <w:rPr>
+        <w:rFonts w:ascii="Wingdings" w:hAnsi="Wingdings" w:hint="default"/>
+      </w:rPr>
+    </w:lvl>
+  </w:abstractNum>
+  <w:abstractNum w:abstractNumId="8" w15:restartNumberingAfterBreak="0">
+    <w:nsid w:val="4E24013F"/>
+    <w:multiLevelType w:val="hybridMultilevel"/>
+    <w:tmpl w:val="F4A05DEA"/>
+    <w:lvl w:ilvl="0" w:tplc="04090003">
+      <w:start w:val="1"/>
+      <w:numFmt w:val="bullet"/>
+      <w:lvlText w:val="o"/>
+      <w:lvlJc w:val="left"/>
+      <w:pPr>
+        <w:ind w:left="720" w:hanging="360"/>
+      </w:pPr>
+      <w:rPr>
+        <w:rFonts w:ascii="Courier New" w:hAnsi="Courier New" w:cs="Courier New" w:hint="default"/>
+      </w:rPr>
+    </w:lvl>
+    <w:lvl w:ilvl="1" w:tplc="04090003" w:tentative="1">
+      <w:start w:val="1"/>
+      <w:numFmt w:val="bullet"/>
+      <w:lvlText w:val="o"/>
+      <w:lvlJc w:val="left"/>
+      <w:pPr>
+        <w:ind w:left="1440" w:hanging="360"/>
+      </w:pPr>
+      <w:rPr>
+        <w:rFonts w:ascii="Courier New" w:hAnsi="Courier New" w:cs="Courier New" w:hint="default"/>
+      </w:rPr>
+    </w:lvl>
+    <w:lvl w:ilvl="2" w:tplc="04090005" w:tentative="1">
+      <w:start w:val="1"/>
+      <w:numFmt w:val="bullet"/>
+      <w:lvlText w:val=""/>
+      <w:lvlJc w:val="left"/>
+      <w:pPr>
+        <w:ind w:left="2160" w:hanging="360"/>
+      </w:pPr>
+      <w:rPr>
+        <w:rFonts w:ascii="Wingdings" w:hAnsi="Wingdings" w:hint="default"/>
+      </w:rPr>
+    </w:lvl>
+    <w:lvl w:ilvl="3" w:tplc="04090001" w:tentative="1">
+      <w:start w:val="1"/>
+      <w:numFmt w:val="bullet"/>
+      <w:lvlText w:val=""/>
+      <w:lvlJc w:val="left"/>
+      <w:pPr>
+        <w:ind w:left="2880" w:hanging="360"/>
+      </w:pPr>
+      <w:rPr>
+        <w:rFonts w:ascii="Symbol" w:hAnsi="Symbol" w:hint="default"/>
+      </w:rPr>
+    </w:lvl>
+    <w:lvl w:ilvl="4" w:tplc="04090003" w:tentative="1">
+      <w:start w:val="1"/>
+      <w:numFmt w:val="bullet"/>
+      <w:lvlText w:val="o"/>
+      <w:lvlJc w:val="left"/>
+      <w:pPr>
+        <w:ind w:left="3600" w:hanging="360"/>
+      </w:pPr>
+      <w:rPr>
+        <w:rFonts w:ascii="Courier New" w:hAnsi="Courier New" w:cs="Courier New" w:hint="default"/>
+      </w:rPr>
+    </w:lvl>
+    <w:lvl w:ilvl="5" w:tplc="04090005" w:tentative="1">
+      <w:start w:val="1"/>
+      <w:numFmt w:val="bullet"/>
+      <w:lvlText w:val=""/>
+      <w:lvlJc w:val="left"/>
+      <w:pPr>
+        <w:ind w:left="4320" w:hanging="360"/>
+      </w:pPr>
+      <w:rPr>
+        <w:rFonts w:ascii="Wingdings" w:hAnsi="Wingdings" w:hint="default"/>
+      </w:rPr>
+    </w:lvl>
+    <w:lvl w:ilvl="6" w:tplc="04090001" w:tentative="1">
+      <w:start w:val="1"/>
+      <w:numFmt w:val="bullet"/>
+      <w:lvlText w:val=""/>
+      <w:lvlJc w:val="left"/>
+      <w:pPr>
+        <w:ind w:left="5040" w:hanging="360"/>
+      </w:pPr>
+      <w:rPr>
+        <w:rFonts w:ascii="Symbol" w:hAnsi="Symbol" w:hint="default"/>
+      </w:rPr>
+    </w:lvl>
+    <w:lvl w:ilvl="7" w:tplc="04090003" w:tentative="1">
+      <w:start w:val="1"/>
+      <w:numFmt w:val="bullet"/>
+      <w:lvlText w:val="o"/>
+      <w:lvlJc w:val="left"/>
+      <w:pPr>
+        <w:ind w:left="5760" w:hanging="360"/>
+      </w:pPr>
+      <w:rPr>
+        <w:rFonts w:ascii="Courier New" w:hAnsi="Courier New" w:cs="Courier New" w:hint="default"/>
+      </w:rPr>
+    </w:lvl>
+    <w:lvl w:ilvl="8" w:tplc="04090005" w:tentative="1">
+      <w:start w:val="1"/>
+      <w:numFmt w:val="bullet"/>
+      <w:lvlText w:val=""/>
+      <w:lvlJc w:val="left"/>
+      <w:pPr>
+        <w:ind w:left="6480" w:hanging="360"/>
+      </w:pPr>
+      <w:rPr>
+        <w:rFonts w:ascii="Wingdings" w:hAnsi="Wingdings" w:hint="default"/>
+      </w:rPr>
+    </w:lvl>
+  </w:abstractNum>
+  <w:abstractNum w:abstractNumId="9" w15:restartNumberingAfterBreak="0">
     <w:nsid w:val="4FB06A43"/>
     <w:multiLevelType w:val="hybridMultilevel"/>
     <w:tmpl w:val="9D5087FE"/>
@@ -1550,7 +4101,120 @@
       </w:rPr>
     </w:lvl>
   </w:abstractNum>
-  <w:abstractNum w:abstractNumId="4" w15:restartNumberingAfterBreak="0">
+  <w:abstractNum w:abstractNumId="10" w15:restartNumberingAfterBreak="0">
+    <w:nsid w:val="52FD0D46"/>
+    <w:multiLevelType w:val="hybridMultilevel"/>
+    <w:tmpl w:val="C5CEF2C6"/>
+    <w:lvl w:ilvl="0" w:tplc="04090003">
+      <w:start w:val="1"/>
+      <w:numFmt w:val="bullet"/>
+      <w:lvlText w:val="o"/>
+      <w:lvlJc w:val="left"/>
+      <w:pPr>
+        <w:ind w:left="720" w:hanging="360"/>
+      </w:pPr>
+      <w:rPr>
+        <w:rFonts w:ascii="Courier New" w:hAnsi="Courier New" w:cs="Courier New" w:hint="default"/>
+      </w:rPr>
+    </w:lvl>
+    <w:lvl w:ilvl="1" w:tplc="04090003" w:tentative="1">
+      <w:start w:val="1"/>
+      <w:numFmt w:val="bullet"/>
+      <w:lvlText w:val="o"/>
+      <w:lvlJc w:val="left"/>
+      <w:pPr>
+        <w:ind w:left="1440" w:hanging="360"/>
+      </w:pPr>
+      <w:rPr>
+        <w:rFonts w:ascii="Courier New" w:hAnsi="Courier New" w:cs="Courier New" w:hint="default"/>
+      </w:rPr>
+    </w:lvl>
+    <w:lvl w:ilvl="2" w:tplc="04090005" w:tentative="1">
+      <w:start w:val="1"/>
+      <w:numFmt w:val="bullet"/>
+      <w:lvlText w:val=""/>
+      <w:lvlJc w:val="left"/>
+      <w:pPr>
+        <w:ind w:left="2160" w:hanging="360"/>
+      </w:pPr>
+      <w:rPr>
+        <w:rFonts w:ascii="Wingdings" w:hAnsi="Wingdings" w:hint="default"/>
+      </w:rPr>
+    </w:lvl>
+    <w:lvl w:ilvl="3" w:tplc="04090001" w:tentative="1">
+      <w:start w:val="1"/>
+      <w:numFmt w:val="bullet"/>
+      <w:lvlText w:val=""/>
+      <w:lvlJc w:val="left"/>
+      <w:pPr>
+        <w:ind w:left="2880" w:hanging="360"/>
+      </w:pPr>
+      <w:rPr>
+        <w:rFonts w:ascii="Symbol" w:hAnsi="Symbol" w:hint="default"/>
+      </w:rPr>
+    </w:lvl>
+    <w:lvl w:ilvl="4" w:tplc="04090003" w:tentative="1">
+      <w:start w:val="1"/>
+      <w:numFmt w:val="bullet"/>
+      <w:lvlText w:val="o"/>
+      <w:lvlJc w:val="left"/>
+      <w:pPr>
+        <w:ind w:left="3600" w:hanging="360"/>
+      </w:pPr>
+      <w:rPr>
+        <w:rFonts w:ascii="Courier New" w:hAnsi="Courier New" w:cs="Courier New" w:hint="default"/>
+      </w:rPr>
+    </w:lvl>
+    <w:lvl w:ilvl="5" w:tplc="04090005" w:tentative="1">
+      <w:start w:val="1"/>
+      <w:numFmt w:val="bullet"/>
+      <w:lvlText w:val=""/>
+      <w:lvlJc w:val="left"/>
+      <w:pPr>
+        <w:ind w:left="4320" w:hanging="360"/>
+      </w:pPr>
+      <w:rPr>
+        <w:rFonts w:ascii="Wingdings" w:hAnsi="Wingdings" w:hint="default"/>
+      </w:rPr>
+    </w:lvl>
+    <w:lvl w:ilvl="6" w:tplc="04090001" w:tentative="1">
+      <w:start w:val="1"/>
+      <w:numFmt w:val="bullet"/>
+      <w:lvlText w:val=""/>
+      <w:lvlJc w:val="left"/>
+      <w:pPr>
+        <w:ind w:left="5040" w:hanging="360"/>
+      </w:pPr>
+      <w:rPr>
+        <w:rFonts w:ascii="Symbol" w:hAnsi="Symbol" w:hint="default"/>
+      </w:rPr>
+    </w:lvl>
+    <w:lvl w:ilvl="7" w:tplc="04090003" w:tentative="1">
+      <w:start w:val="1"/>
+      <w:numFmt w:val="bullet"/>
+      <w:lvlText w:val="o"/>
+      <w:lvlJc w:val="left"/>
+      <w:pPr>
+        <w:ind w:left="5760" w:hanging="360"/>
+      </w:pPr>
+      <w:rPr>
+        <w:rFonts w:ascii="Courier New" w:hAnsi="Courier New" w:cs="Courier New" w:hint="default"/>
+      </w:rPr>
+    </w:lvl>
+    <w:lvl w:ilvl="8" w:tplc="04090005" w:tentative="1">
+      <w:start w:val="1"/>
+      <w:numFmt w:val="bullet"/>
+      <w:lvlText w:val=""/>
+      <w:lvlJc w:val="left"/>
+      <w:pPr>
+        <w:ind w:left="6480" w:hanging="360"/>
+      </w:pPr>
+      <w:rPr>
+        <w:rFonts w:ascii="Wingdings" w:hAnsi="Wingdings" w:hint="default"/>
+      </w:rPr>
+    </w:lvl>
+  </w:abstractNum>
+  <w:abstractNum w:abstractNumId="11" w15:restartNumberingAfterBreak="0">
     <w:nsid w:val="604457EC"/>
     <w:multiLevelType w:val="hybridMultilevel"/>
     <w:tmpl w:val="8F926F58"/>
@@ -1663,20 +4327,389 @@
       </w:rPr>
     </w:lvl>
   </w:abstractNum>
+  <w:abstractNum w:abstractNumId="12" w15:restartNumberingAfterBreak="0">
+    <w:nsid w:val="63393E53"/>
+    <w:multiLevelType w:val="hybridMultilevel"/>
+    <w:tmpl w:val="5E041B98"/>
+    <w:lvl w:ilvl="0" w:tplc="04090001">
+      <w:start w:val="1"/>
+      <w:numFmt w:val="bullet"/>
+      <w:lvlText w:val=""/>
+      <w:lvlJc w:val="left"/>
+      <w:pPr>
+        <w:ind w:left="1440" w:hanging="360"/>
+      </w:pPr>
+      <w:rPr>
+        <w:rFonts w:ascii="Symbol" w:hAnsi="Symbol" w:hint="default"/>
+      </w:rPr>
+    </w:lvl>
+    <w:lvl w:ilvl="1" w:tplc="04090003">
+      <w:start w:val="1"/>
+      <w:numFmt w:val="bullet"/>
+      <w:lvlText w:val="o"/>
+      <w:lvlJc w:val="left"/>
+      <w:pPr>
+        <w:ind w:left="2160" w:hanging="360"/>
+      </w:pPr>
+      <w:rPr>
+        <w:rFonts w:ascii="Courier New" w:hAnsi="Courier New" w:cs="Courier New" w:hint="default"/>
+      </w:rPr>
+    </w:lvl>
+    <w:lvl w:ilvl="2" w:tplc="04090005" w:tentative="1">
+      <w:start w:val="1"/>
+      <w:numFmt w:val="bullet"/>
+      <w:lvlText w:val=""/>
+      <w:lvlJc w:val="left"/>
+      <w:pPr>
+        <w:ind w:left="2880" w:hanging="360"/>
+      </w:pPr>
+      <w:rPr>
+        <w:rFonts w:ascii="Wingdings" w:hAnsi="Wingdings" w:hint="default"/>
+      </w:rPr>
+    </w:lvl>
+    <w:lvl w:ilvl="3" w:tplc="04090001" w:tentative="1">
+      <w:start w:val="1"/>
+      <w:numFmt w:val="bullet"/>
+      <w:lvlText w:val=""/>
+      <w:lvlJc w:val="left"/>
+      <w:pPr>
+        <w:ind w:left="3600" w:hanging="360"/>
+      </w:pPr>
+      <w:rPr>
+        <w:rFonts w:ascii="Symbol" w:hAnsi="Symbol" w:hint="default"/>
+      </w:rPr>
+    </w:lvl>
+    <w:lvl w:ilvl="4" w:tplc="04090003" w:tentative="1">
+      <w:start w:val="1"/>
+      <w:numFmt w:val="bullet"/>
+      <w:lvlText w:val="o"/>
+      <w:lvlJc w:val="left"/>
+      <w:pPr>
+        <w:ind w:left="4320" w:hanging="360"/>
+      </w:pPr>
+      <w:rPr>
+        <w:rFonts w:ascii="Courier New" w:hAnsi="Courier New" w:cs="Courier New" w:hint="default"/>
+      </w:rPr>
+    </w:lvl>
+    <w:lvl w:ilvl="5" w:tplc="04090005" w:tentative="1">
+      <w:start w:val="1"/>
+      <w:numFmt w:val="bullet"/>
+      <w:lvlText w:val=""/>
+      <w:lvlJc w:val="left"/>
+      <w:pPr>
+        <w:ind w:left="5040" w:hanging="360"/>
+      </w:pPr>
+      <w:rPr>
+        <w:rFonts w:ascii="Wingdings" w:hAnsi="Wingdings" w:hint="default"/>
+      </w:rPr>
+    </w:lvl>
+    <w:lvl w:ilvl="6" w:tplc="04090001" w:tentative="1">
+      <w:start w:val="1"/>
+      <w:numFmt w:val="bullet"/>
+      <w:lvlText w:val=""/>
+      <w:lvlJc w:val="left"/>
+      <w:pPr>
+        <w:ind w:left="5760" w:hanging="360"/>
+      </w:pPr>
+      <w:rPr>
+        <w:rFonts w:ascii="Symbol" w:hAnsi="Symbol" w:hint="default"/>
+      </w:rPr>
+    </w:lvl>
+    <w:lvl w:ilvl="7" w:tplc="04090003" w:tentative="1">
+      <w:start w:val="1"/>
+      <w:numFmt w:val="bullet"/>
+      <w:lvlText w:val="o"/>
+      <w:lvlJc w:val="left"/>
+      <w:pPr>
+        <w:ind w:left="6480" w:hanging="360"/>
+      </w:pPr>
+      <w:rPr>
+        <w:rFonts w:ascii="Courier New" w:hAnsi="Courier New" w:cs="Courier New" w:hint="default"/>
+      </w:rPr>
+    </w:lvl>
+    <w:lvl w:ilvl="8" w:tplc="04090005" w:tentative="1">
+      <w:start w:val="1"/>
+      <w:numFmt w:val="bullet"/>
+      <w:lvlText w:val=""/>
+      <w:lvlJc w:val="left"/>
+      <w:pPr>
+        <w:ind w:left="7200" w:hanging="360"/>
+      </w:pPr>
+      <w:rPr>
+        <w:rFonts w:ascii="Wingdings" w:hAnsi="Wingdings" w:hint="default"/>
+      </w:rPr>
+    </w:lvl>
+  </w:abstractNum>
+  <w:abstractNum w:abstractNumId="13" w15:restartNumberingAfterBreak="0">
+    <w:nsid w:val="6B9F0CC3"/>
+    <w:multiLevelType w:val="hybridMultilevel"/>
+    <w:tmpl w:val="A60499BA"/>
+    <w:lvl w:ilvl="0" w:tplc="04090003">
+      <w:start w:val="1"/>
+      <w:numFmt w:val="bullet"/>
+      <w:lvlText w:val="o"/>
+      <w:lvlJc w:val="left"/>
+      <w:pPr>
+        <w:ind w:left="1440" w:hanging="360"/>
+      </w:pPr>
+      <w:rPr>
+        <w:rFonts w:ascii="Courier New" w:hAnsi="Courier New" w:cs="Courier New" w:hint="default"/>
+      </w:rPr>
+    </w:lvl>
+    <w:lvl w:ilvl="1" w:tplc="04090003">
+      <w:start w:val="1"/>
+      <w:numFmt w:val="bullet"/>
+      <w:lvlText w:val="o"/>
+      <w:lvlJc w:val="left"/>
+      <w:pPr>
+        <w:ind w:left="2160" w:hanging="360"/>
+      </w:pPr>
+      <w:rPr>
+        <w:rFonts w:ascii="Courier New" w:hAnsi="Courier New" w:cs="Courier New" w:hint="default"/>
+      </w:rPr>
+    </w:lvl>
+    <w:lvl w:ilvl="2" w:tplc="04090005" w:tentative="1">
+      <w:start w:val="1"/>
+      <w:numFmt w:val="bullet"/>
+      <w:lvlText w:val=""/>
+      <w:lvlJc w:val="left"/>
+      <w:pPr>
+        <w:ind w:left="2880" w:hanging="360"/>
+      </w:pPr>
+      <w:rPr>
+        <w:rFonts w:ascii="Wingdings" w:hAnsi="Wingdings" w:hint="default"/>
+      </w:rPr>
+    </w:lvl>
+    <w:lvl w:ilvl="3" w:tplc="04090001" w:tentative="1">
+      <w:start w:val="1"/>
+      <w:numFmt w:val="bullet"/>
+      <w:lvlText w:val=""/>
+      <w:lvlJc w:val="left"/>
+      <w:pPr>
+        <w:ind w:left="3600" w:hanging="360"/>
+      </w:pPr>
+      <w:rPr>
+        <w:rFonts w:ascii="Symbol" w:hAnsi="Symbol" w:hint="default"/>
+      </w:rPr>
+    </w:lvl>
+    <w:lvl w:ilvl="4" w:tplc="04090003" w:tentative="1">
+      <w:start w:val="1"/>
+      <w:numFmt w:val="bullet"/>
+      <w:lvlText w:val="o"/>
+      <w:lvlJc w:val="left"/>
+      <w:pPr>
+        <w:ind w:left="4320" w:hanging="360"/>
+      </w:pPr>
+      <w:rPr>
+        <w:rFonts w:ascii="Courier New" w:hAnsi="Courier New" w:cs="Courier New" w:hint="default"/>
+      </w:rPr>
+    </w:lvl>
+    <w:lvl w:ilvl="5" w:tplc="04090005" w:tentative="1">
+      <w:start w:val="1"/>
+      <w:numFmt w:val="bullet"/>
+      <w:lvlText w:val=""/>
+      <w:lvlJc w:val="left"/>
+      <w:pPr>
+        <w:ind w:left="5040" w:hanging="360"/>
+      </w:pPr>
+      <w:rPr>
+        <w:rFonts w:ascii="Wingdings" w:hAnsi="Wingdings" w:hint="default"/>
+      </w:rPr>
+    </w:lvl>
+    <w:lvl w:ilvl="6" w:tplc="04090001" w:tentative="1">
+      <w:start w:val="1"/>
+      <w:numFmt w:val="bullet"/>
+      <w:lvlText w:val=""/>
+      <w:lvlJc w:val="left"/>
+      <w:pPr>
+        <w:ind w:left="5760" w:hanging="360"/>
+      </w:pPr>
+      <w:rPr>
+        <w:rFonts w:ascii="Symbol" w:hAnsi="Symbol" w:hint="default"/>
+      </w:rPr>
+    </w:lvl>
+    <w:lvl w:ilvl="7" w:tplc="04090003" w:tentative="1">
+      <w:start w:val="1"/>
+      <w:numFmt w:val="bullet"/>
+      <w:lvlText w:val="o"/>
+      <w:lvlJc w:val="left"/>
+      <w:pPr>
+        <w:ind w:left="6480" w:hanging="360"/>
+      </w:pPr>
+      <w:rPr>
+        <w:rFonts w:ascii="Courier New" w:hAnsi="Courier New" w:cs="Courier New" w:hint="default"/>
+      </w:rPr>
+    </w:lvl>
+    <w:lvl w:ilvl="8" w:tplc="04090005" w:tentative="1">
+      <w:start w:val="1"/>
+      <w:numFmt w:val="bullet"/>
+      <w:lvlText w:val=""/>
+      <w:lvlJc w:val="left"/>
+      <w:pPr>
+        <w:ind w:left="7200" w:hanging="360"/>
+      </w:pPr>
+      <w:rPr>
+        <w:rFonts w:ascii="Wingdings" w:hAnsi="Wingdings" w:hint="default"/>
+      </w:rPr>
+    </w:lvl>
+  </w:abstractNum>
+  <w:abstractNum w:abstractNumId="14" w15:restartNumberingAfterBreak="0">
+    <w:nsid w:val="6E935FA4"/>
+    <w:multiLevelType w:val="hybridMultilevel"/>
+    <w:tmpl w:val="BE6CCD0A"/>
+    <w:lvl w:ilvl="0" w:tplc="04090003">
+      <w:start w:val="1"/>
+      <w:numFmt w:val="bullet"/>
+      <w:lvlText w:val="o"/>
+      <w:lvlJc w:val="left"/>
+      <w:pPr>
+        <w:ind w:left="720" w:hanging="360"/>
+      </w:pPr>
+      <w:rPr>
+        <w:rFonts w:ascii="Courier New" w:hAnsi="Courier New" w:cs="Courier New" w:hint="default"/>
+      </w:rPr>
+    </w:lvl>
+    <w:lvl w:ilvl="1" w:tplc="04090003">
+      <w:start w:val="1"/>
+      <w:numFmt w:val="bullet"/>
+      <w:lvlText w:val="o"/>
+      <w:lvlJc w:val="left"/>
+      <w:pPr>
+        <w:ind w:left="1440" w:hanging="360"/>
+      </w:pPr>
+      <w:rPr>
+        <w:rFonts w:ascii="Courier New" w:hAnsi="Courier New" w:cs="Courier New" w:hint="default"/>
+      </w:rPr>
+    </w:lvl>
+    <w:lvl w:ilvl="2" w:tplc="04090005" w:tentative="1">
+      <w:start w:val="1"/>
+      <w:numFmt w:val="bullet"/>
+      <w:lvlText w:val=""/>
+      <w:lvlJc w:val="left"/>
+      <w:pPr>
+        <w:ind w:left="2160" w:hanging="360"/>
+      </w:pPr>
+      <w:rPr>
+        <w:rFonts w:ascii="Wingdings" w:hAnsi="Wingdings" w:hint="default"/>
+      </w:rPr>
+    </w:lvl>
+    <w:lvl w:ilvl="3" w:tplc="04090001" w:tentative="1">
+      <w:start w:val="1"/>
+      <w:numFmt w:val="bullet"/>
+      <w:lvlText w:val=""/>
+      <w:lvlJc w:val="left"/>
+      <w:pPr>
+        <w:ind w:left="2880" w:hanging="360"/>
+      </w:pPr>
+      <w:rPr>
+        <w:rFonts w:ascii="Symbol" w:hAnsi="Symbol" w:hint="default"/>
+      </w:rPr>
+    </w:lvl>
+    <w:lvl w:ilvl="4" w:tplc="04090003" w:tentative="1">
+      <w:start w:val="1"/>
+      <w:numFmt w:val="bullet"/>
+      <w:lvlText w:val="o"/>
+      <w:lvlJc w:val="left"/>
+      <w:pPr>
+        <w:ind w:left="3600" w:hanging="360"/>
+      </w:pPr>
+      <w:rPr>
+        <w:rFonts w:ascii="Courier New" w:hAnsi="Courier New" w:cs="Courier New" w:hint="default"/>
+      </w:rPr>
+    </w:lvl>
+    <w:lvl w:ilvl="5" w:tplc="04090005" w:tentative="1">
+      <w:start w:val="1"/>
+      <w:numFmt w:val="bullet"/>
+      <w:lvlText w:val=""/>
+      <w:lvlJc w:val="left"/>
+      <w:pPr>
+        <w:ind w:left="4320" w:hanging="360"/>
+      </w:pPr>
+      <w:rPr>
+        <w:rFonts w:ascii="Wingdings" w:hAnsi="Wingdings" w:hint="default"/>
+      </w:rPr>
+    </w:lvl>
+    <w:lvl w:ilvl="6" w:tplc="04090001" w:tentative="1">
+      <w:start w:val="1"/>
+      <w:numFmt w:val="bullet"/>
+      <w:lvlText w:val=""/>
+      <w:lvlJc w:val="left"/>
+      <w:pPr>
+        <w:ind w:left="5040" w:hanging="360"/>
+      </w:pPr>
+      <w:rPr>
+        <w:rFonts w:ascii="Symbol" w:hAnsi="Symbol" w:hint="default"/>
+      </w:rPr>
+    </w:lvl>
+    <w:lvl w:ilvl="7" w:tplc="04090003" w:tentative="1">
+      <w:start w:val="1"/>
+      <w:numFmt w:val="bullet"/>
+      <w:lvlText w:val="o"/>
+      <w:lvlJc w:val="left"/>
+      <w:pPr>
+        <w:ind w:left="5760" w:hanging="360"/>
+      </w:pPr>
+      <w:rPr>
+        <w:rFonts w:ascii="Courier New" w:hAnsi="Courier New" w:cs="Courier New" w:hint="default"/>
+      </w:rPr>
+    </w:lvl>
+    <w:lvl w:ilvl="8" w:tplc="04090005" w:tentative="1">
+      <w:start w:val="1"/>
+      <w:numFmt w:val="bullet"/>
+      <w:lvlText w:val=""/>
+      <w:lvlJc w:val="left"/>
+      <w:pPr>
+        <w:ind w:left="6480" w:hanging="360"/>
+      </w:pPr>
+      <w:rPr>
+        <w:rFonts w:ascii="Wingdings" w:hAnsi="Wingdings" w:hint="default"/>
+      </w:rPr>
+    </w:lvl>
+  </w:abstractNum>
   <w:num w:numId="1">
+    <w:abstractNumId w:val="9"/>
+  </w:num>
+  <w:num w:numId="2">
+    <w:abstractNumId w:val="5"/>
+  </w:num>
+  <w:num w:numId="3">
     <w:abstractNumId w:val="3"/>
   </w:num>
-  <w:num w:numId="2">
+  <w:num w:numId="4">
+    <w:abstractNumId w:val="4"/>
+  </w:num>
+  <w:num w:numId="5">
+    <w:abstractNumId w:val="11"/>
+  </w:num>
+  <w:num w:numId="6">
+    <w:abstractNumId w:val="6"/>
+  </w:num>
+  <w:num w:numId="7">
+    <w:abstractNumId w:val="12"/>
+  </w:num>
+  <w:num w:numId="8">
+    <w:abstractNumId w:val="7"/>
+  </w:num>
+  <w:num w:numId="9">
+    <w:abstractNumId w:val="1"/>
+  </w:num>
+  <w:num w:numId="10">
+    <w:abstractNumId w:val="0"/>
+  </w:num>
+  <w:num w:numId="11">
+    <w:abstractNumId w:val="13"/>
+  </w:num>
+  <w:num w:numId="12">
     <w:abstractNumId w:val="2"/>
   </w:num>
-  <w:num w:numId="3">
-    <w:abstractNumId w:val="0"/>
+  <w:num w:numId="13">
+    <w:abstractNumId w:val="8"/>
   </w:num>
-  <w:num w:numId="4">
-    <w:abstractNumId w:val="1"/>
+  <w:num w:numId="14">
+    <w:abstractNumId w:val="14"/>
   </w:num>
-  <w:num w:numId="5">
-    <w:abstractNumId w:val="4"/>
+  <w:num w:numId="15">
+    <w:abstractNumId w:val="10"/>
   </w:num>
 </w:numbering>
 </file>

</xml_diff>